<commit_message>
Subida cambios Entregable 3 - Layer Diagram
</commit_message>
<xml_diff>
--- a/Documentación/Entregable 3 Parchis&Oca.docx
+++ b/Documentación/Entregable 3 Parchis&Oca.docx
@@ -8720,23 +8720,21 @@
       </w:pPr>
       <w:r>
         <w:rPr>
-          <w:noProof/>
-          <w:sz w:val="23"/>
-          <w:lang w:eastAsia="es-ES"/>
+          <w:color w:val="2E5395"/>
         </w:rPr>
         <w:drawing>
-          <wp:anchor distT="0" distB="0" distL="114300" distR="114300" simplePos="0" relativeHeight="251659264" behindDoc="0" locked="0" layoutInCell="1" allowOverlap="1" wp14:anchorId="153688FC" wp14:editId="6831F247">
+          <wp:anchor distT="0" distB="0" distL="114300" distR="114300" simplePos="0" relativeHeight="251661312" behindDoc="1" locked="0" layoutInCell="1" allowOverlap="1" wp14:anchorId="3F05F67B" wp14:editId="62CD98A9">
             <wp:simplePos x="0" y="0"/>
-            <wp:positionH relativeFrom="page">
-              <wp:align>left</wp:align>
+            <wp:positionH relativeFrom="margin">
+              <wp:align>center</wp:align>
             </wp:positionH>
             <wp:positionV relativeFrom="paragraph">
-              <wp:posOffset>132427</wp:posOffset>
+              <wp:posOffset>84309</wp:posOffset>
             </wp:positionV>
-            <wp:extent cx="7754841" cy="2320636"/>
-            <wp:effectExtent l="0" t="0" r="0" b="3810"/>
+            <wp:extent cx="7742492" cy="2089540"/>
+            <wp:effectExtent l="0" t="0" r="0" b="6350"/>
             <wp:wrapNone/>
-            <wp:docPr id="6" name="Imagen 6"/>
+            <wp:docPr id="3" name="Imagen 3"/>
             <wp:cNvGraphicFramePr>
               <a:graphicFrameLocks xmlns:a="http://schemas.openxmlformats.org/drawingml/2006/main" noChangeAspect="1"/>
             </wp:cNvGraphicFramePr>
@@ -8762,7 +8760,7 @@
                   <pic:spPr>
                     <a:xfrm>
                       <a:off x="0" y="0"/>
-                      <a:ext cx="7754841" cy="2320636"/>
+                      <a:ext cx="7742492" cy="2089540"/>
                     </a:xfrm>
                     <a:prstGeom prst="rect">
                       <a:avLst/>
@@ -8872,97 +8870,20 @@
           <w:color w:val="2E5395"/>
         </w:rPr>
       </w:pPr>
-    </w:p>
-    <w:p>
-      <w:pPr>
-        <w:pStyle w:val="Ttulo1"/>
-        <w:spacing w:before="1"/>
-      </w:pPr>
-      <w:bookmarkStart w:id="6" w:name="_Toc108890879"/>
-      <w:r>
-        <w:rPr>
-          <w:color w:val="2E5395"/>
-        </w:rPr>
-        <w:t>Patrones</w:t>
-      </w:r>
-      <w:r>
-        <w:rPr>
-          <w:color w:val="2E5395"/>
-          <w:spacing w:val="-11"/>
-        </w:rPr>
-        <w:t xml:space="preserve"> </w:t>
-      </w:r>
-      <w:r>
-        <w:rPr>
-          <w:color w:val="2E5395"/>
-        </w:rPr>
-        <w:t>de</w:t>
-      </w:r>
-      <w:r>
-        <w:rPr>
-          <w:color w:val="2E5395"/>
-          <w:spacing w:val="-11"/>
-        </w:rPr>
-        <w:t xml:space="preserve"> </w:t>
-      </w:r>
-      <w:r>
-        <w:rPr>
-          <w:color w:val="2E5395"/>
-        </w:rPr>
-        <w:t>diseño</w:t>
-      </w:r>
-      <w:r>
-        <w:rPr>
-          <w:color w:val="2E5395"/>
-          <w:spacing w:val="-10"/>
-        </w:rPr>
-        <w:t xml:space="preserve"> </w:t>
-      </w:r>
-      <w:r>
-        <w:rPr>
-          <w:color w:val="2E5395"/>
-        </w:rPr>
-        <w:t>y</w:t>
-      </w:r>
-      <w:r>
-        <w:rPr>
-          <w:color w:val="2E5395"/>
-          <w:spacing w:val="-11"/>
-        </w:rPr>
-        <w:t xml:space="preserve"> </w:t>
-      </w:r>
-      <w:r>
-        <w:rPr>
-          <w:color w:val="2E5395"/>
-        </w:rPr>
-        <w:t>arquitectónicos</w:t>
-      </w:r>
-      <w:r>
-        <w:rPr>
-          <w:color w:val="2E5395"/>
-          <w:spacing w:val="-10"/>
-        </w:rPr>
-        <w:t xml:space="preserve"> </w:t>
-      </w:r>
-      <w:r>
-        <w:rPr>
-          <w:color w:val="2E5395"/>
-        </w:rPr>
-        <w:t>aplicados</w:t>
-      </w:r>
+      <w:bookmarkStart w:id="6" w:name="_GoBack"/>
       <w:bookmarkEnd w:id="6"/>
     </w:p>
     <w:p>
       <w:pPr>
-        <w:pStyle w:val="Ttulo2"/>
-        <w:spacing w:before="69"/>
-      </w:pPr>
-      <w:bookmarkStart w:id="7" w:name="_Toc108890880"/>
+        <w:pStyle w:val="Ttulo1"/>
+        <w:spacing w:before="1"/>
+      </w:pPr>
+      <w:bookmarkStart w:id="7" w:name="_Toc108890879"/>
       <w:r>
         <w:rPr>
           <w:color w:val="2E5395"/>
         </w:rPr>
-        <w:t>Patrón:</w:t>
+        <w:t>Patrones</w:t>
       </w:r>
       <w:r>
         <w:rPr>
@@ -8975,7 +8896,7 @@
         <w:rPr>
           <w:color w:val="2E5395"/>
         </w:rPr>
-        <w:t>Modelo</w:t>
+        <w:t>de</w:t>
       </w:r>
       <w:r>
         <w:rPr>
@@ -8988,7 +8909,7 @@
         <w:rPr>
           <w:color w:val="2E5395"/>
         </w:rPr>
-        <w:t>Vista</w:t>
+        <w:t>diseño</w:t>
       </w:r>
       <w:r>
         <w:rPr>
@@ -9001,7 +8922,7 @@
         <w:rPr>
           <w:color w:val="2E5395"/>
         </w:rPr>
-        <w:t>Controlador</w:t>
+        <w:t>y</w:t>
       </w:r>
       <w:r>
         <w:rPr>
@@ -9014,66 +8935,145 @@
         <w:rPr>
           <w:color w:val="2E5395"/>
         </w:rPr>
-        <w:t>(MVC)</w:t>
+        <w:t>arquitectónicos</w:t>
+      </w:r>
+      <w:r>
+        <w:rPr>
+          <w:color w:val="2E5395"/>
+          <w:spacing w:val="-10"/>
+        </w:rPr>
+        <w:t xml:space="preserve"> </w:t>
+      </w:r>
+      <w:r>
+        <w:rPr>
+          <w:color w:val="2E5395"/>
+        </w:rPr>
+        <w:t>aplicados</w:t>
       </w:r>
       <w:bookmarkEnd w:id="7"/>
     </w:p>
     <w:p>
       <w:pPr>
-        <w:pStyle w:val="Ttulo3"/>
-        <w:spacing w:before="25"/>
-      </w:pPr>
-      <w:bookmarkStart w:id="8" w:name="_Toc108890881"/>
-      <w:r>
-        <w:rPr>
-          <w:color w:val="1F3762"/>
-        </w:rPr>
-        <w:t>Tipo: de Diseño</w:t>
+        <w:pStyle w:val="Ttulo2"/>
+        <w:spacing w:before="69"/>
+      </w:pPr>
+      <w:bookmarkStart w:id="8" w:name="_Toc108890880"/>
+      <w:r>
+        <w:rPr>
+          <w:color w:val="2E5395"/>
+        </w:rPr>
+        <w:t>Patrón:</w:t>
+      </w:r>
+      <w:r>
+        <w:rPr>
+          <w:color w:val="2E5395"/>
+          <w:spacing w:val="-11"/>
+        </w:rPr>
+        <w:t xml:space="preserve"> </w:t>
+      </w:r>
+      <w:r>
+        <w:rPr>
+          <w:color w:val="2E5395"/>
+        </w:rPr>
+        <w:t>Modelo</w:t>
+      </w:r>
+      <w:r>
+        <w:rPr>
+          <w:color w:val="2E5395"/>
+          <w:spacing w:val="-11"/>
+        </w:rPr>
+        <w:t xml:space="preserve"> </w:t>
+      </w:r>
+      <w:r>
+        <w:rPr>
+          <w:color w:val="2E5395"/>
+        </w:rPr>
+        <w:t>Vista</w:t>
+      </w:r>
+      <w:r>
+        <w:rPr>
+          <w:color w:val="2E5395"/>
+          <w:spacing w:val="-10"/>
+        </w:rPr>
+        <w:t xml:space="preserve"> </w:t>
+      </w:r>
+      <w:r>
+        <w:rPr>
+          <w:color w:val="2E5395"/>
+        </w:rPr>
+        <w:t>Controlador</w:t>
+      </w:r>
+      <w:r>
+        <w:rPr>
+          <w:color w:val="2E5395"/>
+          <w:spacing w:val="-11"/>
+        </w:rPr>
+        <w:t xml:space="preserve"> </w:t>
+      </w:r>
+      <w:r>
+        <w:rPr>
+          <w:color w:val="2E5395"/>
+        </w:rPr>
+        <w:t>(MVC)</w:t>
       </w:r>
       <w:bookmarkEnd w:id="8"/>
     </w:p>
     <w:p>
       <w:pPr>
         <w:pStyle w:val="Ttulo3"/>
-        <w:spacing w:before="183"/>
-      </w:pPr>
-      <w:bookmarkStart w:id="9" w:name="_Toc108890882"/>
+        <w:spacing w:before="25"/>
+      </w:pPr>
+      <w:bookmarkStart w:id="9" w:name="_Toc108890881"/>
       <w:r>
         <w:rPr>
           <w:color w:val="1F3762"/>
         </w:rPr>
-        <w:t>Contexto</w:t>
-      </w:r>
-      <w:r>
-        <w:rPr>
-          <w:color w:val="1F3762"/>
-          <w:spacing w:val="-5"/>
-        </w:rPr>
-        <w:t xml:space="preserve"> </w:t>
-      </w:r>
-      <w:r>
-        <w:rPr>
-          <w:color w:val="1F3762"/>
-        </w:rPr>
-        <w:t>de</w:t>
-      </w:r>
-      <w:r>
-        <w:rPr>
-          <w:color w:val="1F3762"/>
-          <w:spacing w:val="-4"/>
-        </w:rPr>
-        <w:t xml:space="preserve"> </w:t>
-      </w:r>
-      <w:r>
-        <w:rPr>
-          <w:color w:val="1F3762"/>
-        </w:rPr>
-        <w:t>Aplicación</w:t>
+        <w:t>Tipo: de Diseño</w:t>
       </w:r>
       <w:bookmarkEnd w:id="9"/>
     </w:p>
     <w:p>
       <w:pPr>
+        <w:pStyle w:val="Ttulo3"/>
+        <w:spacing w:before="183"/>
+      </w:pPr>
+      <w:bookmarkStart w:id="10" w:name="_Toc108890882"/>
+      <w:r>
+        <w:rPr>
+          <w:color w:val="1F3762"/>
+        </w:rPr>
+        <w:t>Contexto</w:t>
+      </w:r>
+      <w:r>
+        <w:rPr>
+          <w:color w:val="1F3762"/>
+          <w:spacing w:val="-5"/>
+        </w:rPr>
+        <w:t xml:space="preserve"> </w:t>
+      </w:r>
+      <w:r>
+        <w:rPr>
+          <w:color w:val="1F3762"/>
+        </w:rPr>
+        <w:t>de</w:t>
+      </w:r>
+      <w:r>
+        <w:rPr>
+          <w:color w:val="1F3762"/>
+          <w:spacing w:val="-4"/>
+        </w:rPr>
+        <w:t xml:space="preserve"> </w:t>
+      </w:r>
+      <w:r>
+        <w:rPr>
+          <w:color w:val="1F3762"/>
+        </w:rPr>
+        <w:t>Aplicación</w:t>
+      </w:r>
+      <w:bookmarkEnd w:id="10"/>
+    </w:p>
+    <w:p>
+      <w:pPr>
         <w:pStyle w:val="Textoindependiente"/>
         <w:spacing w:before="23" w:line="259" w:lineRule="auto"/>
         <w:ind w:left="1100" w:right="1002"/>
@@ -9274,7 +9274,7 @@
       <w:pPr>
         <w:pStyle w:val="Ttulo3"/>
       </w:pPr>
-      <w:bookmarkStart w:id="10" w:name="_Toc108890883"/>
+      <w:bookmarkStart w:id="11" w:name="_Toc108890883"/>
       <w:r>
         <w:rPr>
           <w:color w:val="1F3762"/>
@@ -9320,7 +9320,7 @@
         </w:rPr>
         <w:t>creados</w:t>
       </w:r>
-      <w:bookmarkEnd w:id="10"/>
+      <w:bookmarkEnd w:id="11"/>
     </w:p>
     <w:p>
       <w:pPr>
@@ -10032,7 +10032,7 @@
         <w:pStyle w:val="Ttulo3"/>
         <w:spacing w:before="158"/>
       </w:pPr>
-      <w:bookmarkStart w:id="11" w:name="_Toc108890884"/>
+      <w:bookmarkStart w:id="12" w:name="_Toc108890884"/>
       <w:r>
         <w:rPr>
           <w:color w:val="1F3762"/>
@@ -10104,7 +10104,7 @@
         </w:rPr>
         <w:t>patrón</w:t>
       </w:r>
-      <w:bookmarkEnd w:id="11"/>
+      <w:bookmarkEnd w:id="12"/>
     </w:p>
     <w:p>
       <w:pPr>
@@ -10631,7 +10631,7 @@
         <w:pStyle w:val="Ttulo2"/>
         <w:spacing w:before="160"/>
       </w:pPr>
-      <w:bookmarkStart w:id="12" w:name="_Toc108890885"/>
+      <w:bookmarkStart w:id="13" w:name="_Toc108890885"/>
       <w:r>
         <w:rPr>
           <w:color w:val="2E5395"/>
@@ -10675,65 +10675,65 @@
           <w:spacing w:val="-1"/>
         </w:rPr>
         <w:t>.</w:t>
-      </w:r>
-      <w:bookmarkEnd w:id="12"/>
-    </w:p>
-    <w:p>
-      <w:pPr>
-        <w:pStyle w:val="Ttulo3"/>
-        <w:spacing w:before="24"/>
-      </w:pPr>
-      <w:bookmarkStart w:id="13" w:name="_Toc108890886"/>
-      <w:r>
-        <w:rPr>
-          <w:color w:val="1F3762"/>
-        </w:rPr>
-        <w:t>Tipo: de Diseño</w:t>
       </w:r>
       <w:bookmarkEnd w:id="13"/>
     </w:p>
     <w:p>
       <w:pPr>
         <w:pStyle w:val="Ttulo3"/>
-        <w:spacing w:before="184"/>
-      </w:pPr>
-      <w:bookmarkStart w:id="14" w:name="_Toc108890887"/>
+        <w:spacing w:before="24"/>
+      </w:pPr>
+      <w:bookmarkStart w:id="14" w:name="_Toc108890886"/>
       <w:r>
         <w:rPr>
           <w:color w:val="1F3762"/>
         </w:rPr>
-        <w:t>Contexto</w:t>
-      </w:r>
-      <w:r>
-        <w:rPr>
-          <w:color w:val="1F3762"/>
-          <w:spacing w:val="-5"/>
-        </w:rPr>
-        <w:t xml:space="preserve"> </w:t>
-      </w:r>
-      <w:r>
-        <w:rPr>
-          <w:color w:val="1F3762"/>
-        </w:rPr>
-        <w:t>de</w:t>
-      </w:r>
-      <w:r>
-        <w:rPr>
-          <w:color w:val="1F3762"/>
-          <w:spacing w:val="-4"/>
-        </w:rPr>
-        <w:t xml:space="preserve"> </w:t>
-      </w:r>
-      <w:r>
-        <w:rPr>
-          <w:color w:val="1F3762"/>
-        </w:rPr>
-        <w:t>Aplicación</w:t>
+        <w:t>Tipo: de Diseño</w:t>
       </w:r>
       <w:bookmarkEnd w:id="14"/>
     </w:p>
     <w:p>
       <w:pPr>
+        <w:pStyle w:val="Ttulo3"/>
+        <w:spacing w:before="184"/>
+      </w:pPr>
+      <w:bookmarkStart w:id="15" w:name="_Toc108890887"/>
+      <w:r>
+        <w:rPr>
+          <w:color w:val="1F3762"/>
+        </w:rPr>
+        <w:t>Contexto</w:t>
+      </w:r>
+      <w:r>
+        <w:rPr>
+          <w:color w:val="1F3762"/>
+          <w:spacing w:val="-5"/>
+        </w:rPr>
+        <w:t xml:space="preserve"> </w:t>
+      </w:r>
+      <w:r>
+        <w:rPr>
+          <w:color w:val="1F3762"/>
+        </w:rPr>
+        <w:t>de</w:t>
+      </w:r>
+      <w:r>
+        <w:rPr>
+          <w:color w:val="1F3762"/>
+          <w:spacing w:val="-4"/>
+        </w:rPr>
+        <w:t xml:space="preserve"> </w:t>
+      </w:r>
+      <w:r>
+        <w:rPr>
+          <w:color w:val="1F3762"/>
+        </w:rPr>
+        <w:t>Aplicación</w:t>
+      </w:r>
+      <w:bookmarkEnd w:id="15"/>
+    </w:p>
+    <w:p>
+      <w:pPr>
         <w:pStyle w:val="Textoindependiente"/>
         <w:spacing w:before="22" w:line="259" w:lineRule="auto"/>
         <w:ind w:left="1100" w:right="1002"/>
@@ -10976,7 +10976,7 @@
         <w:pStyle w:val="Ttulo3"/>
         <w:spacing w:before="182"/>
       </w:pPr>
-      <w:bookmarkStart w:id="15" w:name="_Toc108890888"/>
+      <w:bookmarkStart w:id="16" w:name="_Toc108890888"/>
       <w:r>
         <w:rPr>
           <w:color w:val="1F3762"/>
@@ -11022,7 +11022,7 @@
         </w:rPr>
         <w:t>creados</w:t>
       </w:r>
-      <w:bookmarkEnd w:id="15"/>
+      <w:bookmarkEnd w:id="16"/>
     </w:p>
     <w:p>
       <w:pPr>
@@ -11032,7 +11032,7 @@
           <w:szCs w:val="22"/>
         </w:rPr>
       </w:pPr>
-      <w:bookmarkStart w:id="16" w:name="_Toc108890890"/>
+      <w:bookmarkStart w:id="17" w:name="_Toc108890890"/>
       <w:proofErr w:type="spellStart"/>
       <w:r>
         <w:rPr>
@@ -11253,7 +11253,7 @@
         </w:rPr>
         <w:t>patrón</w:t>
       </w:r>
-      <w:bookmarkEnd w:id="16"/>
+      <w:bookmarkEnd w:id="17"/>
     </w:p>
     <w:p>
       <w:pPr>
@@ -11442,7 +11442,7 @@
         <w:pStyle w:val="Ttulo2"/>
         <w:spacing w:before="160"/>
       </w:pPr>
-      <w:bookmarkStart w:id="17" w:name="_Toc108890891"/>
+      <w:bookmarkStart w:id="18" w:name="_Toc108890891"/>
       <w:r>
         <w:rPr>
           <w:color w:val="2E5395"/>
@@ -11484,65 +11484,65 @@
           <w:color w:val="2E5395"/>
         </w:rPr>
         <w:t>.</w:t>
-      </w:r>
-      <w:bookmarkEnd w:id="17"/>
-    </w:p>
-    <w:p>
-      <w:pPr>
-        <w:pStyle w:val="Ttulo3"/>
-        <w:spacing w:before="25"/>
-      </w:pPr>
-      <w:bookmarkStart w:id="18" w:name="_Toc108890892"/>
-      <w:r>
-        <w:rPr>
-          <w:color w:val="1F3762"/>
-        </w:rPr>
-        <w:t>Tipo: de Diseño</w:t>
       </w:r>
       <w:bookmarkEnd w:id="18"/>
     </w:p>
     <w:p>
       <w:pPr>
         <w:pStyle w:val="Ttulo3"/>
-        <w:spacing w:before="183"/>
-      </w:pPr>
-      <w:bookmarkStart w:id="19" w:name="_Toc108890893"/>
+        <w:spacing w:before="25"/>
+      </w:pPr>
+      <w:bookmarkStart w:id="19" w:name="_Toc108890892"/>
       <w:r>
         <w:rPr>
           <w:color w:val="1F3762"/>
         </w:rPr>
-        <w:t>Contexto</w:t>
-      </w:r>
-      <w:r>
-        <w:rPr>
-          <w:color w:val="1F3762"/>
-          <w:spacing w:val="-5"/>
-        </w:rPr>
-        <w:t xml:space="preserve"> </w:t>
-      </w:r>
-      <w:r>
-        <w:rPr>
-          <w:color w:val="1F3762"/>
-        </w:rPr>
-        <w:t>de</w:t>
-      </w:r>
-      <w:r>
-        <w:rPr>
-          <w:color w:val="1F3762"/>
-          <w:spacing w:val="-4"/>
-        </w:rPr>
-        <w:t xml:space="preserve"> </w:t>
-      </w:r>
-      <w:r>
-        <w:rPr>
-          <w:color w:val="1F3762"/>
-        </w:rPr>
-        <w:t>Aplicación</w:t>
+        <w:t>Tipo: de Diseño</w:t>
       </w:r>
       <w:bookmarkEnd w:id="19"/>
     </w:p>
     <w:p>
       <w:pPr>
+        <w:pStyle w:val="Ttulo3"/>
+        <w:spacing w:before="183"/>
+      </w:pPr>
+      <w:bookmarkStart w:id="20" w:name="_Toc108890893"/>
+      <w:r>
+        <w:rPr>
+          <w:color w:val="1F3762"/>
+        </w:rPr>
+        <w:t>Contexto</w:t>
+      </w:r>
+      <w:r>
+        <w:rPr>
+          <w:color w:val="1F3762"/>
+          <w:spacing w:val="-5"/>
+        </w:rPr>
+        <w:t xml:space="preserve"> </w:t>
+      </w:r>
+      <w:r>
+        <w:rPr>
+          <w:color w:val="1F3762"/>
+        </w:rPr>
+        <w:t>de</w:t>
+      </w:r>
+      <w:r>
+        <w:rPr>
+          <w:color w:val="1F3762"/>
+          <w:spacing w:val="-4"/>
+        </w:rPr>
+        <w:t xml:space="preserve"> </w:t>
+      </w:r>
+      <w:r>
+        <w:rPr>
+          <w:color w:val="1F3762"/>
+        </w:rPr>
+        <w:t>Aplicación</w:t>
+      </w:r>
+      <w:bookmarkEnd w:id="20"/>
+    </w:p>
+    <w:p>
+      <w:pPr>
         <w:pStyle w:val="Textoindependiente"/>
         <w:spacing w:before="23" w:line="259" w:lineRule="auto"/>
         <w:ind w:left="1100" w:right="1002"/>
@@ -11861,7 +11861,7 @@
           <w:color w:val="1F3762"/>
         </w:rPr>
       </w:pPr>
-      <w:bookmarkStart w:id="20" w:name="_Toc108890894"/>
+      <w:bookmarkStart w:id="21" w:name="_Toc108890894"/>
       <w:r>
         <w:rPr>
           <w:color w:val="1F3762"/>
@@ -11907,7 +11907,7 @@
         </w:rPr>
         <w:t>creados</w:t>
       </w:r>
-      <w:bookmarkEnd w:id="20"/>
+      <w:bookmarkEnd w:id="21"/>
     </w:p>
     <w:p>
       <w:pPr>
@@ -12154,7 +12154,7 @@
       <w:pPr>
         <w:pStyle w:val="Ttulo3"/>
       </w:pPr>
-      <w:bookmarkStart w:id="21" w:name="_Toc108890896"/>
+      <w:bookmarkStart w:id="22" w:name="_Toc108890896"/>
       <w:r>
         <w:rPr>
           <w:color w:val="1F3762"/>
@@ -12227,7 +12227,7 @@
         </w:rPr>
         <w:t>patrón</w:t>
       </w:r>
-      <w:bookmarkEnd w:id="21"/>
+      <w:bookmarkEnd w:id="22"/>
     </w:p>
     <w:p>
       <w:pPr>
@@ -12324,7 +12324,7 @@
       <w:pPr>
         <w:pStyle w:val="Ttulo2"/>
       </w:pPr>
-      <w:bookmarkStart w:id="22" w:name="_Toc108890897"/>
+      <w:bookmarkStart w:id="23" w:name="_Toc108890897"/>
       <w:r>
         <w:rPr>
           <w:color w:val="2E5395"/>
@@ -12345,7 +12345,7 @@
         </w:rPr>
         <w:t>Repository</w:t>
       </w:r>
-      <w:bookmarkEnd w:id="22"/>
+      <w:bookmarkEnd w:id="23"/>
       <w:proofErr w:type="spellEnd"/>
     </w:p>
     <w:p>
@@ -12353,57 +12353,57 @@
         <w:pStyle w:val="Ttulo3"/>
         <w:spacing w:before="25"/>
       </w:pPr>
-      <w:bookmarkStart w:id="23" w:name="_Toc108890898"/>
+      <w:bookmarkStart w:id="24" w:name="_Toc108890898"/>
       <w:r>
         <w:rPr>
           <w:color w:val="1F3762"/>
         </w:rPr>
         <w:t>Tipo: de Diseño</w:t>
-      </w:r>
-      <w:bookmarkEnd w:id="23"/>
-    </w:p>
-    <w:p>
-      <w:pPr>
-        <w:pStyle w:val="Ttulo3"/>
-        <w:spacing w:before="183"/>
-      </w:pPr>
-      <w:bookmarkStart w:id="24" w:name="_Toc108890899"/>
-      <w:r>
-        <w:rPr>
-          <w:color w:val="1F3762"/>
-        </w:rPr>
-        <w:t>Contexto</w:t>
-      </w:r>
-      <w:r>
-        <w:rPr>
-          <w:color w:val="1F3762"/>
-          <w:spacing w:val="-5"/>
-        </w:rPr>
-        <w:t xml:space="preserve"> </w:t>
-      </w:r>
-      <w:r>
-        <w:rPr>
-          <w:color w:val="1F3762"/>
-        </w:rPr>
-        <w:t>de</w:t>
-      </w:r>
-      <w:r>
-        <w:rPr>
-          <w:color w:val="1F3762"/>
-          <w:spacing w:val="-4"/>
-        </w:rPr>
-        <w:t xml:space="preserve"> </w:t>
-      </w:r>
-      <w:r>
-        <w:rPr>
-          <w:color w:val="1F3762"/>
-        </w:rPr>
-        <w:t>Aplicación</w:t>
       </w:r>
       <w:bookmarkEnd w:id="24"/>
     </w:p>
     <w:p>
       <w:pPr>
+        <w:pStyle w:val="Ttulo3"/>
+        <w:spacing w:before="183"/>
+      </w:pPr>
+      <w:bookmarkStart w:id="25" w:name="_Toc108890899"/>
+      <w:r>
+        <w:rPr>
+          <w:color w:val="1F3762"/>
+        </w:rPr>
+        <w:t>Contexto</w:t>
+      </w:r>
+      <w:r>
+        <w:rPr>
+          <w:color w:val="1F3762"/>
+          <w:spacing w:val="-5"/>
+        </w:rPr>
+        <w:t xml:space="preserve"> </w:t>
+      </w:r>
+      <w:r>
+        <w:rPr>
+          <w:color w:val="1F3762"/>
+        </w:rPr>
+        <w:t>de</w:t>
+      </w:r>
+      <w:r>
+        <w:rPr>
+          <w:color w:val="1F3762"/>
+          <w:spacing w:val="-4"/>
+        </w:rPr>
+        <w:t xml:space="preserve"> </w:t>
+      </w:r>
+      <w:r>
+        <w:rPr>
+          <w:color w:val="1F3762"/>
+        </w:rPr>
+        <w:t>Aplicación</w:t>
+      </w:r>
+      <w:bookmarkEnd w:id="25"/>
+    </w:p>
+    <w:p>
+      <w:pPr>
         <w:pStyle w:val="Textoindependiente"/>
         <w:spacing w:before="23"/>
         <w:ind w:left="1100"/>
@@ -12517,7 +12517,7 @@
         <w:spacing w:before="182"/>
         <w:jc w:val="both"/>
       </w:pPr>
-      <w:bookmarkStart w:id="25" w:name="_Toc108890900"/>
+      <w:bookmarkStart w:id="26" w:name="_Toc108890900"/>
       <w:r>
         <w:rPr>
           <w:color w:val="1F3762"/>
@@ -12563,7 +12563,7 @@
         </w:rPr>
         <w:t>creados</w:t>
       </w:r>
-      <w:bookmarkEnd w:id="25"/>
+      <w:bookmarkEnd w:id="26"/>
     </w:p>
     <w:p>
       <w:pPr>
@@ -12743,7 +12743,7 @@
       <w:pPr>
         <w:pStyle w:val="Ttulo3"/>
       </w:pPr>
-      <w:bookmarkStart w:id="26" w:name="_Toc108890901"/>
+      <w:bookmarkStart w:id="27" w:name="_Toc108890901"/>
       <w:r>
         <w:rPr>
           <w:color w:val="1F3762"/>
@@ -12815,7 +12815,7 @@
         </w:rPr>
         <w:t>patrón</w:t>
       </w:r>
-      <w:bookmarkEnd w:id="26"/>
+      <w:bookmarkEnd w:id="27"/>
     </w:p>
     <w:p>
       <w:pPr>
@@ -13100,7 +13100,7 @@
         <w:spacing w:before="0"/>
         <w:jc w:val="both"/>
       </w:pPr>
-      <w:bookmarkStart w:id="27" w:name="_Toc108890902"/>
+      <w:bookmarkStart w:id="28" w:name="_Toc108890902"/>
       <w:r>
         <w:rPr>
           <w:color w:val="2E5395"/>
@@ -13136,7 +13136,7 @@
         </w:rPr>
         <w:t>Layer</w:t>
       </w:r>
-      <w:bookmarkEnd w:id="27"/>
+      <w:bookmarkEnd w:id="28"/>
       <w:proofErr w:type="spellEnd"/>
     </w:p>
     <w:p>
@@ -13145,14 +13145,14 @@
         <w:spacing w:before="25"/>
         <w:jc w:val="both"/>
       </w:pPr>
-      <w:bookmarkStart w:id="28" w:name="_Toc108890903"/>
+      <w:bookmarkStart w:id="29" w:name="_Toc108890903"/>
       <w:r>
         <w:rPr>
           <w:color w:val="1F3762"/>
         </w:rPr>
         <w:t>Tipo: de Diseño</w:t>
       </w:r>
-      <w:bookmarkEnd w:id="28"/>
+      <w:bookmarkEnd w:id="29"/>
     </w:p>
     <w:p>
       <w:pPr>
@@ -13160,7 +13160,7 @@
         <w:spacing w:before="183"/>
         <w:jc w:val="both"/>
       </w:pPr>
-      <w:bookmarkStart w:id="29" w:name="_Toc108890904"/>
+      <w:bookmarkStart w:id="30" w:name="_Toc108890904"/>
       <w:r>
         <w:rPr>
           <w:color w:val="1F3762"/>
@@ -13193,7 +13193,7 @@
         </w:rPr>
         <w:t>Aplicación</w:t>
       </w:r>
-      <w:bookmarkEnd w:id="29"/>
+      <w:bookmarkEnd w:id="30"/>
     </w:p>
     <w:p>
       <w:pPr>
@@ -13283,7 +13283,7 @@
         <w:spacing w:before="181"/>
         <w:jc w:val="both"/>
       </w:pPr>
-      <w:bookmarkStart w:id="30" w:name="_Toc108890905"/>
+      <w:bookmarkStart w:id="31" w:name="_Toc108890905"/>
       <w:r>
         <w:rPr>
           <w:color w:val="1F3762"/>
@@ -13329,7 +13329,7 @@
         </w:rPr>
         <w:t>creados</w:t>
       </w:r>
-      <w:bookmarkEnd w:id="30"/>
+      <w:bookmarkEnd w:id="31"/>
     </w:p>
     <w:p>
       <w:pPr>
@@ -13518,7 +13518,7 @@
       <w:pPr>
         <w:pStyle w:val="Ttulo3"/>
       </w:pPr>
-      <w:bookmarkStart w:id="31" w:name="_Toc108890906"/>
+      <w:bookmarkStart w:id="32" w:name="_Toc108890906"/>
       <w:r>
         <w:rPr>
           <w:color w:val="1F3762"/>
@@ -13590,7 +13590,7 @@
         </w:rPr>
         <w:t>patrón</w:t>
       </w:r>
-      <w:bookmarkEnd w:id="31"/>
+      <w:bookmarkEnd w:id="32"/>
     </w:p>
     <w:p>
       <w:pPr>
@@ -13720,7 +13720,7 @@
           <w:color w:val="2E5395"/>
         </w:rPr>
       </w:pPr>
-      <w:bookmarkStart w:id="32" w:name="_Toc108890907"/>
+      <w:bookmarkStart w:id="33" w:name="_Toc108890907"/>
     </w:p>
     <w:p>
       <w:pPr>
@@ -13770,7 +13770,7 @@
         </w:rPr>
         <w:t>.</w:t>
       </w:r>
-      <w:bookmarkEnd w:id="32"/>
+      <w:bookmarkEnd w:id="33"/>
     </w:p>
     <w:p>
       <w:pPr>
@@ -13778,14 +13778,14 @@
         <w:spacing w:before="25"/>
         <w:jc w:val="both"/>
       </w:pPr>
-      <w:bookmarkStart w:id="33" w:name="_Toc108890908"/>
+      <w:bookmarkStart w:id="34" w:name="_Toc108890908"/>
       <w:r>
         <w:rPr>
           <w:color w:val="1F3762"/>
         </w:rPr>
         <w:t>Tipo: de Diseño</w:t>
       </w:r>
-      <w:bookmarkEnd w:id="33"/>
+      <w:bookmarkEnd w:id="34"/>
     </w:p>
     <w:p>
       <w:pPr>
@@ -13793,7 +13793,7 @@
         <w:spacing w:before="183"/>
         <w:jc w:val="both"/>
       </w:pPr>
-      <w:bookmarkStart w:id="34" w:name="_Toc108890909"/>
+      <w:bookmarkStart w:id="35" w:name="_Toc108890909"/>
       <w:r>
         <w:rPr>
           <w:color w:val="1F3762"/>
@@ -13826,7 +13826,7 @@
         </w:rPr>
         <w:t>Aplicación</w:t>
       </w:r>
-      <w:bookmarkEnd w:id="34"/>
+      <w:bookmarkEnd w:id="35"/>
     </w:p>
     <w:p>
       <w:pPr>
@@ -14079,7 +14079,7 @@
           <w:color w:val="1F3762"/>
         </w:rPr>
       </w:pPr>
-      <w:bookmarkStart w:id="35" w:name="_Toc108890910"/>
+      <w:bookmarkStart w:id="36" w:name="_Toc108890910"/>
     </w:p>
     <w:p>
       <w:pPr>
@@ -14150,7 +14150,7 @@
         </w:rPr>
         <w:t>creados</w:t>
       </w:r>
-      <w:bookmarkEnd w:id="35"/>
+      <w:bookmarkEnd w:id="36"/>
     </w:p>
     <w:p>
       <w:pPr>
@@ -14176,7 +14176,7 @@
         <w:pStyle w:val="Ttulo3"/>
         <w:spacing w:before="182"/>
       </w:pPr>
-      <w:bookmarkStart w:id="36" w:name="_Toc108890911"/>
+      <w:bookmarkStart w:id="37" w:name="_Toc108890911"/>
       <w:r>
         <w:rPr>
           <w:color w:val="1F3762"/>
@@ -14248,7 +14248,7 @@
         </w:rPr>
         <w:t>patrón</w:t>
       </w:r>
-      <w:bookmarkEnd w:id="36"/>
+      <w:bookmarkEnd w:id="37"/>
     </w:p>
     <w:p>
       <w:pPr>
@@ -14284,7 +14284,7 @@
       <w:pPr>
         <w:pStyle w:val="Ttulo2"/>
       </w:pPr>
-      <w:bookmarkStart w:id="37" w:name="_Toc108890912"/>
+      <w:bookmarkStart w:id="38" w:name="_Toc108890912"/>
       <w:r>
         <w:rPr>
           <w:color w:val="2E5395"/>
@@ -14303,43 +14303,43 @@
           <w:color w:val="2E5395"/>
         </w:rPr>
         <w:t>Capas.</w:t>
-      </w:r>
-      <w:bookmarkEnd w:id="37"/>
-    </w:p>
-    <w:p>
-      <w:pPr>
-        <w:pStyle w:val="Ttulo3"/>
-        <w:spacing w:before="25"/>
-      </w:pPr>
-      <w:bookmarkStart w:id="38" w:name="_Toc108890913"/>
-      <w:r>
-        <w:rPr>
-          <w:color w:val="1F3762"/>
-        </w:rPr>
-        <w:t>Tipo:</w:t>
-      </w:r>
-      <w:r>
-        <w:rPr>
-          <w:color w:val="1F3762"/>
-          <w:spacing w:val="-5"/>
-        </w:rPr>
-        <w:t xml:space="preserve"> </w:t>
-      </w:r>
-      <w:r>
-        <w:rPr>
-          <w:color w:val="1F3762"/>
-        </w:rPr>
-        <w:t>Arquitectónico</w:t>
       </w:r>
       <w:bookmarkEnd w:id="38"/>
     </w:p>
     <w:p>
       <w:pPr>
         <w:pStyle w:val="Ttulo3"/>
+        <w:spacing w:before="25"/>
+      </w:pPr>
+      <w:bookmarkStart w:id="39" w:name="_Toc108890913"/>
+      <w:r>
+        <w:rPr>
+          <w:color w:val="1F3762"/>
+        </w:rPr>
+        <w:t>Tipo:</w:t>
+      </w:r>
+      <w:r>
+        <w:rPr>
+          <w:color w:val="1F3762"/>
+          <w:spacing w:val="-5"/>
+        </w:rPr>
+        <w:t xml:space="preserve"> </w:t>
+      </w:r>
+      <w:r>
+        <w:rPr>
+          <w:color w:val="1F3762"/>
+        </w:rPr>
+        <w:t>Arquitectónico</w:t>
+      </w:r>
+      <w:bookmarkEnd w:id="39"/>
+    </w:p>
+    <w:p>
+      <w:pPr>
+        <w:pStyle w:val="Ttulo3"/>
         <w:spacing w:before="183"/>
         <w:jc w:val="both"/>
       </w:pPr>
-      <w:bookmarkStart w:id="39" w:name="_Toc108890914"/>
+      <w:bookmarkStart w:id="40" w:name="_Toc108890914"/>
       <w:r>
         <w:rPr>
           <w:color w:val="1F3762"/>
@@ -14372,7 +14372,7 @@
         </w:rPr>
         <w:t>Aplicación</w:t>
       </w:r>
-      <w:bookmarkEnd w:id="39"/>
+      <w:bookmarkEnd w:id="40"/>
     </w:p>
     <w:p>
       <w:pPr>
@@ -14471,7 +14471,7 @@
         <w:pStyle w:val="Ttulo3"/>
         <w:jc w:val="both"/>
       </w:pPr>
-      <w:bookmarkStart w:id="40" w:name="_Toc108890915"/>
+      <w:bookmarkStart w:id="41" w:name="_Toc108890915"/>
       <w:r>
         <w:rPr>
           <w:color w:val="1F3762"/>
@@ -14517,7 +14517,7 @@
         </w:rPr>
         <w:t>creados</w:t>
       </w:r>
-      <w:bookmarkEnd w:id="40"/>
+      <w:bookmarkEnd w:id="41"/>
     </w:p>
     <w:p>
       <w:pPr>
@@ -15046,8 +15046,6 @@
       <w:r>
         <w:t>.</w:t>
       </w:r>
-      <w:bookmarkStart w:id="41" w:name="_GoBack"/>
-      <w:bookmarkEnd w:id="41"/>
       <w:r>
         <w:tab/>
       </w:r>

</xml_diff>

<commit_message>
Añadidos cambios Entregable 3
Subida de cambios en los paquetes para los servicios, controladores y modelo java.
</commit_message>
<xml_diff>
--- a/Documentación/Entregable 3 Parchis&Oca.docx
+++ b/Documentación/Entregable 3 Parchis&Oca.docx
@@ -8720,7 +8720,9 @@
       </w:pPr>
       <w:r>
         <w:rPr>
+          <w:noProof/>
           <w:color w:val="2E5395"/>
+          <w:lang w:eastAsia="es-ES"/>
         </w:rPr>
         <w:drawing>
           <wp:anchor distT="0" distB="0" distL="114300" distR="114300" simplePos="0" relativeHeight="251661312" behindDoc="1" locked="0" layoutInCell="1" allowOverlap="1" wp14:anchorId="3F05F67B" wp14:editId="62CD98A9">
@@ -8870,20 +8872,97 @@
           <w:color w:val="2E5395"/>
         </w:rPr>
       </w:pPr>
-      <w:bookmarkStart w:id="6" w:name="_GoBack"/>
+    </w:p>
+    <w:p>
+      <w:pPr>
+        <w:pStyle w:val="Ttulo1"/>
+        <w:spacing w:before="1"/>
+      </w:pPr>
+      <w:bookmarkStart w:id="6" w:name="_Toc108890879"/>
+      <w:r>
+        <w:rPr>
+          <w:color w:val="2E5395"/>
+        </w:rPr>
+        <w:t>Patrones</w:t>
+      </w:r>
+      <w:r>
+        <w:rPr>
+          <w:color w:val="2E5395"/>
+          <w:spacing w:val="-11"/>
+        </w:rPr>
+        <w:t xml:space="preserve"> </w:t>
+      </w:r>
+      <w:r>
+        <w:rPr>
+          <w:color w:val="2E5395"/>
+        </w:rPr>
+        <w:t>de</w:t>
+      </w:r>
+      <w:r>
+        <w:rPr>
+          <w:color w:val="2E5395"/>
+          <w:spacing w:val="-11"/>
+        </w:rPr>
+        <w:t xml:space="preserve"> </w:t>
+      </w:r>
+      <w:r>
+        <w:rPr>
+          <w:color w:val="2E5395"/>
+        </w:rPr>
+        <w:t>diseño</w:t>
+      </w:r>
+      <w:r>
+        <w:rPr>
+          <w:color w:val="2E5395"/>
+          <w:spacing w:val="-10"/>
+        </w:rPr>
+        <w:t xml:space="preserve"> </w:t>
+      </w:r>
+      <w:r>
+        <w:rPr>
+          <w:color w:val="2E5395"/>
+        </w:rPr>
+        <w:t>y</w:t>
+      </w:r>
+      <w:r>
+        <w:rPr>
+          <w:color w:val="2E5395"/>
+          <w:spacing w:val="-11"/>
+        </w:rPr>
+        <w:t xml:space="preserve"> </w:t>
+      </w:r>
+      <w:r>
+        <w:rPr>
+          <w:color w:val="2E5395"/>
+        </w:rPr>
+        <w:t>arquitectónicos</w:t>
+      </w:r>
+      <w:r>
+        <w:rPr>
+          <w:color w:val="2E5395"/>
+          <w:spacing w:val="-10"/>
+        </w:rPr>
+        <w:t xml:space="preserve"> </w:t>
+      </w:r>
+      <w:r>
+        <w:rPr>
+          <w:color w:val="2E5395"/>
+        </w:rPr>
+        <w:t>aplicados</w:t>
+      </w:r>
       <w:bookmarkEnd w:id="6"/>
     </w:p>
     <w:p>
       <w:pPr>
-        <w:pStyle w:val="Ttulo1"/>
-        <w:spacing w:before="1"/>
-      </w:pPr>
-      <w:bookmarkStart w:id="7" w:name="_Toc108890879"/>
+        <w:pStyle w:val="Ttulo2"/>
+        <w:spacing w:before="69"/>
+      </w:pPr>
+      <w:bookmarkStart w:id="7" w:name="_Toc108890880"/>
       <w:r>
         <w:rPr>
           <w:color w:val="2E5395"/>
         </w:rPr>
-        <w:t>Patrones</w:t>
+        <w:t>Patrón:</w:t>
       </w:r>
       <w:r>
         <w:rPr>
@@ -8896,7 +8975,7 @@
         <w:rPr>
           <w:color w:val="2E5395"/>
         </w:rPr>
-        <w:t>de</w:t>
+        <w:t>Modelo</w:t>
       </w:r>
       <w:r>
         <w:rPr>
@@ -8909,7 +8988,7 @@
         <w:rPr>
           <w:color w:val="2E5395"/>
         </w:rPr>
-        <w:t>diseño</w:t>
+        <w:t>Vista</w:t>
       </w:r>
       <w:r>
         <w:rPr>
@@ -8922,7 +9001,7 @@
         <w:rPr>
           <w:color w:val="2E5395"/>
         </w:rPr>
-        <w:t>y</w:t>
+        <w:t>Controlador</w:t>
       </w:r>
       <w:r>
         <w:rPr>
@@ -8935,145 +9014,66 @@
         <w:rPr>
           <w:color w:val="2E5395"/>
         </w:rPr>
-        <w:t>arquitectónicos</w:t>
-      </w:r>
-      <w:r>
-        <w:rPr>
-          <w:color w:val="2E5395"/>
-          <w:spacing w:val="-10"/>
-        </w:rPr>
-        <w:t xml:space="preserve"> </w:t>
-      </w:r>
-      <w:r>
-        <w:rPr>
-          <w:color w:val="2E5395"/>
-        </w:rPr>
-        <w:t>aplicados</w:t>
+        <w:t>(MVC)</w:t>
       </w:r>
       <w:bookmarkEnd w:id="7"/>
     </w:p>
     <w:p>
       <w:pPr>
-        <w:pStyle w:val="Ttulo2"/>
-        <w:spacing w:before="69"/>
-      </w:pPr>
-      <w:bookmarkStart w:id="8" w:name="_Toc108890880"/>
-      <w:r>
-        <w:rPr>
-          <w:color w:val="2E5395"/>
-        </w:rPr>
-        <w:t>Patrón:</w:t>
-      </w:r>
-      <w:r>
-        <w:rPr>
-          <w:color w:val="2E5395"/>
-          <w:spacing w:val="-11"/>
-        </w:rPr>
-        <w:t xml:space="preserve"> </w:t>
-      </w:r>
-      <w:r>
-        <w:rPr>
-          <w:color w:val="2E5395"/>
-        </w:rPr>
-        <w:t>Modelo</w:t>
-      </w:r>
-      <w:r>
-        <w:rPr>
-          <w:color w:val="2E5395"/>
-          <w:spacing w:val="-11"/>
-        </w:rPr>
-        <w:t xml:space="preserve"> </w:t>
-      </w:r>
-      <w:r>
-        <w:rPr>
-          <w:color w:val="2E5395"/>
-        </w:rPr>
-        <w:t>Vista</w:t>
-      </w:r>
-      <w:r>
-        <w:rPr>
-          <w:color w:val="2E5395"/>
-          <w:spacing w:val="-10"/>
-        </w:rPr>
-        <w:t xml:space="preserve"> </w:t>
-      </w:r>
-      <w:r>
-        <w:rPr>
-          <w:color w:val="2E5395"/>
-        </w:rPr>
-        <w:t>Controlador</w:t>
-      </w:r>
-      <w:r>
-        <w:rPr>
-          <w:color w:val="2E5395"/>
-          <w:spacing w:val="-11"/>
-        </w:rPr>
-        <w:t xml:space="preserve"> </w:t>
-      </w:r>
-      <w:r>
-        <w:rPr>
-          <w:color w:val="2E5395"/>
-        </w:rPr>
-        <w:t>(MVC)</w:t>
+        <w:pStyle w:val="Ttulo3"/>
+        <w:spacing w:before="25"/>
+      </w:pPr>
+      <w:bookmarkStart w:id="8" w:name="_Toc108890881"/>
+      <w:r>
+        <w:rPr>
+          <w:color w:val="1F3762"/>
+        </w:rPr>
+        <w:t>Tipo: de Diseño</w:t>
       </w:r>
       <w:bookmarkEnd w:id="8"/>
     </w:p>
     <w:p>
       <w:pPr>
         <w:pStyle w:val="Ttulo3"/>
-        <w:spacing w:before="25"/>
-      </w:pPr>
-      <w:bookmarkStart w:id="9" w:name="_Toc108890881"/>
+        <w:spacing w:before="183"/>
+      </w:pPr>
+      <w:bookmarkStart w:id="9" w:name="_Toc108890882"/>
       <w:r>
         <w:rPr>
           <w:color w:val="1F3762"/>
         </w:rPr>
-        <w:t>Tipo: de Diseño</w:t>
+        <w:t>Contexto</w:t>
+      </w:r>
+      <w:r>
+        <w:rPr>
+          <w:color w:val="1F3762"/>
+          <w:spacing w:val="-5"/>
+        </w:rPr>
+        <w:t xml:space="preserve"> </w:t>
+      </w:r>
+      <w:r>
+        <w:rPr>
+          <w:color w:val="1F3762"/>
+        </w:rPr>
+        <w:t>de</w:t>
+      </w:r>
+      <w:r>
+        <w:rPr>
+          <w:color w:val="1F3762"/>
+          <w:spacing w:val="-4"/>
+        </w:rPr>
+        <w:t xml:space="preserve"> </w:t>
+      </w:r>
+      <w:r>
+        <w:rPr>
+          <w:color w:val="1F3762"/>
+        </w:rPr>
+        <w:t>Aplicación</w:t>
       </w:r>
       <w:bookmarkEnd w:id="9"/>
     </w:p>
     <w:p>
       <w:pPr>
-        <w:pStyle w:val="Ttulo3"/>
-        <w:spacing w:before="183"/>
-      </w:pPr>
-      <w:bookmarkStart w:id="10" w:name="_Toc108890882"/>
-      <w:r>
-        <w:rPr>
-          <w:color w:val="1F3762"/>
-        </w:rPr>
-        <w:t>Contexto</w:t>
-      </w:r>
-      <w:r>
-        <w:rPr>
-          <w:color w:val="1F3762"/>
-          <w:spacing w:val="-5"/>
-        </w:rPr>
-        <w:t xml:space="preserve"> </w:t>
-      </w:r>
-      <w:r>
-        <w:rPr>
-          <w:color w:val="1F3762"/>
-        </w:rPr>
-        <w:t>de</w:t>
-      </w:r>
-      <w:r>
-        <w:rPr>
-          <w:color w:val="1F3762"/>
-          <w:spacing w:val="-4"/>
-        </w:rPr>
-        <w:t xml:space="preserve"> </w:t>
-      </w:r>
-      <w:r>
-        <w:rPr>
-          <w:color w:val="1F3762"/>
-        </w:rPr>
-        <w:t>Aplicación</w:t>
-      </w:r>
-      <w:bookmarkEnd w:id="10"/>
-    </w:p>
-    <w:p>
-      <w:pPr>
         <w:pStyle w:val="Textoindependiente"/>
         <w:spacing w:before="23" w:line="259" w:lineRule="auto"/>
         <w:ind w:left="1100" w:right="1002"/>
@@ -9274,7 +9274,7 @@
       <w:pPr>
         <w:pStyle w:val="Ttulo3"/>
       </w:pPr>
-      <w:bookmarkStart w:id="11" w:name="_Toc108890883"/>
+      <w:bookmarkStart w:id="10" w:name="_Toc108890883"/>
       <w:r>
         <w:rPr>
           <w:color w:val="1F3762"/>
@@ -9320,7 +9320,7 @@
         </w:rPr>
         <w:t>creados</w:t>
       </w:r>
-      <w:bookmarkEnd w:id="11"/>
+      <w:bookmarkEnd w:id="10"/>
     </w:p>
     <w:p>
       <w:pPr>
@@ -9923,7 +9923,7 @@
       </w:r>
       <w:proofErr w:type="spellEnd"/>
       <w:r>
-        <w:t>.</w:t>
+        <w:t>:</w:t>
       </w:r>
     </w:p>
     <w:p>
@@ -10032,7 +10032,7 @@
         <w:pStyle w:val="Ttulo3"/>
         <w:spacing w:before="158"/>
       </w:pPr>
-      <w:bookmarkStart w:id="12" w:name="_Toc108890884"/>
+      <w:bookmarkStart w:id="11" w:name="_Toc108890884"/>
       <w:r>
         <w:rPr>
           <w:color w:val="1F3762"/>
@@ -10104,7 +10104,7 @@
         </w:rPr>
         <w:t>patrón</w:t>
       </w:r>
-      <w:bookmarkEnd w:id="12"/>
+      <w:bookmarkEnd w:id="11"/>
     </w:p>
     <w:p>
       <w:pPr>
@@ -10631,7 +10631,7 @@
         <w:pStyle w:val="Ttulo2"/>
         <w:spacing w:before="160"/>
       </w:pPr>
-      <w:bookmarkStart w:id="13" w:name="_Toc108890885"/>
+      <w:bookmarkStart w:id="12" w:name="_Toc108890885"/>
       <w:r>
         <w:rPr>
           <w:color w:val="2E5395"/>
@@ -10675,39 +10675,329 @@
           <w:spacing w:val="-1"/>
         </w:rPr>
         <w:t>.</w:t>
+      </w:r>
+      <w:bookmarkEnd w:id="12"/>
+    </w:p>
+    <w:p>
+      <w:pPr>
+        <w:pStyle w:val="Ttulo3"/>
+        <w:spacing w:before="24"/>
+      </w:pPr>
+      <w:bookmarkStart w:id="13" w:name="_Toc108890886"/>
+      <w:r>
+        <w:rPr>
+          <w:color w:val="1F3762"/>
+        </w:rPr>
+        <w:t>Tipo: de Diseño</w:t>
       </w:r>
       <w:bookmarkEnd w:id="13"/>
     </w:p>
     <w:p>
       <w:pPr>
         <w:pStyle w:val="Ttulo3"/>
-        <w:spacing w:before="24"/>
-      </w:pPr>
-      <w:bookmarkStart w:id="14" w:name="_Toc108890886"/>
+        <w:spacing w:before="184"/>
+      </w:pPr>
+      <w:bookmarkStart w:id="14" w:name="_Toc108890887"/>
       <w:r>
         <w:rPr>
           <w:color w:val="1F3762"/>
         </w:rPr>
-        <w:t>Tipo: de Diseño</w:t>
+        <w:t>Contexto</w:t>
+      </w:r>
+      <w:r>
+        <w:rPr>
+          <w:color w:val="1F3762"/>
+          <w:spacing w:val="-5"/>
+        </w:rPr>
+        <w:t xml:space="preserve"> </w:t>
+      </w:r>
+      <w:r>
+        <w:rPr>
+          <w:color w:val="1F3762"/>
+        </w:rPr>
+        <w:t>de</w:t>
+      </w:r>
+      <w:r>
+        <w:rPr>
+          <w:color w:val="1F3762"/>
+          <w:spacing w:val="-4"/>
+        </w:rPr>
+        <w:t xml:space="preserve"> </w:t>
+      </w:r>
+      <w:r>
+        <w:rPr>
+          <w:color w:val="1F3762"/>
+        </w:rPr>
+        <w:t>Aplicación</w:t>
       </w:r>
       <w:bookmarkEnd w:id="14"/>
     </w:p>
     <w:p>
       <w:pPr>
+        <w:pStyle w:val="Textoindependiente"/>
+        <w:spacing w:before="22" w:line="259" w:lineRule="auto"/>
+        <w:ind w:left="1100" w:right="1002"/>
+      </w:pPr>
+      <w:r>
+        <w:t>Se ha usado para mostra</w:t>
+      </w:r>
+      <w:r>
+        <w:t>r</w:t>
+      </w:r>
+      <w:r>
+        <w:rPr>
+          <w:spacing w:val="23"/>
+        </w:rPr>
+        <w:t xml:space="preserve"> </w:t>
+      </w:r>
+      <w:r>
+        <w:t>los</w:t>
+      </w:r>
+      <w:r>
+        <w:rPr>
+          <w:spacing w:val="24"/>
+        </w:rPr>
+        <w:t xml:space="preserve"> </w:t>
+      </w:r>
+      <w:r>
+        <w:t>datos</w:t>
+      </w:r>
+      <w:r>
+        <w:rPr>
+          <w:spacing w:val="24"/>
+        </w:rPr>
+        <w:t xml:space="preserve"> </w:t>
+      </w:r>
+      <w:r>
+        <w:t>en</w:t>
+      </w:r>
+      <w:r>
+        <w:rPr>
+          <w:spacing w:val="23"/>
+        </w:rPr>
+        <w:t xml:space="preserve"> </w:t>
+      </w:r>
+      <w:r>
+        <w:t>la</w:t>
+      </w:r>
+      <w:r>
+        <w:rPr>
+          <w:spacing w:val="24"/>
+        </w:rPr>
+        <w:t xml:space="preserve"> </w:t>
+      </w:r>
+      <w:r>
+        <w:t>interfaz</w:t>
+      </w:r>
+      <w:r>
+        <w:rPr>
+          <w:spacing w:val="24"/>
+        </w:rPr>
+        <w:t xml:space="preserve"> </w:t>
+      </w:r>
+      <w:r>
+        <w:t>de</w:t>
+      </w:r>
+      <w:r>
+        <w:rPr>
+          <w:spacing w:val="23"/>
+        </w:rPr>
+        <w:t xml:space="preserve"> </w:t>
+      </w:r>
+      <w:r>
+        <w:t>usuario</w:t>
+      </w:r>
+      <w:r>
+        <w:rPr>
+          <w:spacing w:val="24"/>
+        </w:rPr>
+        <w:t xml:space="preserve">, </w:t>
+      </w:r>
+      <w:r>
+        <w:t xml:space="preserve">para </w:t>
+      </w:r>
+      <w:r>
+        <w:rPr>
+          <w:spacing w:val="24"/>
+        </w:rPr>
+        <w:t xml:space="preserve">la </w:t>
+      </w:r>
+      <w:r>
+        <w:t>creación</w:t>
+      </w:r>
+      <w:r>
+        <w:rPr>
+          <w:spacing w:val="23"/>
+        </w:rPr>
+        <w:t xml:space="preserve"> </w:t>
+      </w:r>
+      <w:r>
+        <w:t>de</w:t>
+      </w:r>
+      <w:r>
+        <w:rPr>
+          <w:spacing w:val="10"/>
+        </w:rPr>
+        <w:t xml:space="preserve"> </w:t>
+      </w:r>
+      <w:r>
+        <w:t>las</w:t>
+      </w:r>
+      <w:r>
+        <w:rPr>
+          <w:spacing w:val="1"/>
+        </w:rPr>
+        <w:t xml:space="preserve"> </w:t>
+      </w:r>
+      <w:r>
+        <w:t>vistas</w:t>
+      </w:r>
+      <w:r>
+        <w:rPr>
+          <w:spacing w:val="-3"/>
+        </w:rPr>
+        <w:t xml:space="preserve"> </w:t>
+      </w:r>
+      <w:r>
+        <w:t>necesarias</w:t>
+      </w:r>
+      <w:r>
+        <w:t xml:space="preserve"> para el proyecto y para </w:t>
+      </w:r>
+      <w:r>
+        <w:t>establecer</w:t>
+      </w:r>
+      <w:r>
+        <w:rPr>
+          <w:spacing w:val="-2"/>
+        </w:rPr>
+        <w:t xml:space="preserve"> </w:t>
+      </w:r>
+      <w:r>
+        <w:t>las</w:t>
+      </w:r>
+      <w:r>
+        <w:rPr>
+          <w:spacing w:val="-3"/>
+        </w:rPr>
+        <w:t xml:space="preserve"> </w:t>
+      </w:r>
+      <w:proofErr w:type="spellStart"/>
+      <w:r>
+        <w:t>URLs</w:t>
+      </w:r>
+      <w:proofErr w:type="spellEnd"/>
+      <w:r>
+        <w:rPr>
+          <w:spacing w:val="-2"/>
+        </w:rPr>
+        <w:t xml:space="preserve"> </w:t>
+      </w:r>
+      <w:r>
+        <w:rPr>
+          <w:spacing w:val="-2"/>
+        </w:rPr>
+        <w:t>del mismo</w:t>
+      </w:r>
+      <w:r>
+        <w:t>.</w:t>
+      </w:r>
+    </w:p>
+    <w:p>
+      <w:pPr>
+        <w:pStyle w:val="Textoindependiente"/>
+        <w:spacing w:before="160"/>
+        <w:ind w:left="1100"/>
+      </w:pPr>
+      <w:r>
+        <w:t>Se</w:t>
+      </w:r>
+      <w:r>
+        <w:rPr>
+          <w:spacing w:val="-10"/>
+        </w:rPr>
+        <w:t xml:space="preserve"> </w:t>
+      </w:r>
+      <w:r>
+        <w:t>encuentra</w:t>
+      </w:r>
+      <w:r>
+        <w:rPr>
+          <w:spacing w:val="-9"/>
+        </w:rPr>
+        <w:t xml:space="preserve"> </w:t>
+      </w:r>
+      <w:r>
+        <w:t>en</w:t>
+      </w:r>
+      <w:r>
+        <w:rPr>
+          <w:spacing w:val="-9"/>
+        </w:rPr>
+        <w:t xml:space="preserve"> </w:t>
+      </w:r>
+      <w:r>
+        <w:t>el</w:t>
+      </w:r>
+      <w:r>
+        <w:rPr>
+          <w:spacing w:val="-10"/>
+        </w:rPr>
+        <w:t xml:space="preserve"> </w:t>
+      </w:r>
+      <w:r>
+        <w:t>paquete</w:t>
+      </w:r>
+      <w:r>
+        <w:rPr>
+          <w:spacing w:val="-9"/>
+        </w:rPr>
+        <w:t xml:space="preserve"> </w:t>
+      </w:r>
+      <w:r>
+        <w:t>/</w:t>
+      </w:r>
+      <w:proofErr w:type="spellStart"/>
+      <w:r>
+        <w:t>springframework</w:t>
+      </w:r>
+      <w:proofErr w:type="spellEnd"/>
+      <w:r>
+        <w:t>/</w:t>
+      </w:r>
+      <w:proofErr w:type="spellStart"/>
+      <w:r>
+        <w:t>samples</w:t>
+      </w:r>
+      <w:proofErr w:type="spellEnd"/>
+      <w:r>
+        <w:t>/</w:t>
+      </w:r>
+      <w:proofErr w:type="spellStart"/>
+      <w:r>
+        <w:t>parchis_oca</w:t>
+      </w:r>
+      <w:proofErr w:type="spellEnd"/>
+      <w:r>
+        <w:t>/web</w:t>
+      </w:r>
+    </w:p>
+    <w:p>
+      <w:pPr>
         <w:pStyle w:val="Ttulo3"/>
-        <w:spacing w:before="184"/>
-      </w:pPr>
-      <w:bookmarkStart w:id="15" w:name="_Toc108890887"/>
+        <w:spacing w:before="182"/>
+      </w:pPr>
+      <w:bookmarkStart w:id="15" w:name="_Toc108890888"/>
       <w:r>
         <w:rPr>
           <w:color w:val="1F3762"/>
         </w:rPr>
-        <w:t>Contexto</w:t>
+        <w:t>Clases</w:t>
       </w:r>
       <w:r>
         <w:rPr>
           <w:color w:val="1F3762"/>
-          <w:spacing w:val="-5"/>
+          <w:spacing w:val="-3"/>
         </w:rPr>
         <w:t xml:space="preserve"> </w:t>
       </w:r>
@@ -10715,12 +11005,12 @@
         <w:rPr>
           <w:color w:val="1F3762"/>
         </w:rPr>
-        <w:t>de</w:t>
+        <w:t>o</w:t>
       </w:r>
       <w:r>
         <w:rPr>
           <w:color w:val="1F3762"/>
-          <w:spacing w:val="-4"/>
+          <w:spacing w:val="-2"/>
         </w:rPr>
         <w:t xml:space="preserve"> </w:t>
       </w:r>
@@ -10728,458 +11018,179 @@
         <w:rPr>
           <w:color w:val="1F3762"/>
         </w:rPr>
-        <w:t>Aplicación</w:t>
+        <w:t>paquetes</w:t>
+      </w:r>
+      <w:r>
+        <w:rPr>
+          <w:color w:val="1F3762"/>
+          <w:spacing w:val="-2"/>
+        </w:rPr>
+        <w:t xml:space="preserve"> </w:t>
+      </w:r>
+      <w:r>
+        <w:rPr>
+          <w:color w:val="1F3762"/>
+        </w:rPr>
+        <w:t>creados</w:t>
       </w:r>
       <w:bookmarkEnd w:id="15"/>
     </w:p>
     <w:p>
       <w:pPr>
-        <w:pStyle w:val="Textoindependiente"/>
-        <w:spacing w:before="22" w:line="259" w:lineRule="auto"/>
-        <w:ind w:left="1100" w:right="1002"/>
-      </w:pPr>
-      <w:r>
-        <w:t>Se ha usado para mostra</w:t>
-      </w:r>
-      <w:r>
-        <w:t>r</w:t>
-      </w:r>
-      <w:r>
-        <w:rPr>
-          <w:spacing w:val="23"/>
-        </w:rPr>
-        <w:t xml:space="preserve"> </w:t>
-      </w:r>
-      <w:r>
-        <w:t>los</w:t>
-      </w:r>
-      <w:r>
-        <w:rPr>
-          <w:spacing w:val="24"/>
-        </w:rPr>
-        <w:t xml:space="preserve"> </w:t>
-      </w:r>
-      <w:r>
-        <w:t>datos</w:t>
-      </w:r>
-      <w:r>
-        <w:rPr>
-          <w:spacing w:val="24"/>
-        </w:rPr>
-        <w:t xml:space="preserve"> </w:t>
-      </w:r>
-      <w:r>
-        <w:t>en</w:t>
-      </w:r>
-      <w:r>
-        <w:rPr>
-          <w:spacing w:val="23"/>
-        </w:rPr>
-        <w:t xml:space="preserve"> </w:t>
-      </w:r>
-      <w:r>
-        <w:t>la</w:t>
-      </w:r>
-      <w:r>
-        <w:rPr>
-          <w:spacing w:val="24"/>
-        </w:rPr>
-        <w:t xml:space="preserve"> </w:t>
-      </w:r>
-      <w:r>
-        <w:t>interfaz</w:t>
-      </w:r>
-      <w:r>
-        <w:rPr>
-          <w:spacing w:val="24"/>
-        </w:rPr>
-        <w:t xml:space="preserve"> </w:t>
-      </w:r>
-      <w:r>
-        <w:t>de</w:t>
-      </w:r>
-      <w:r>
-        <w:rPr>
-          <w:spacing w:val="23"/>
-        </w:rPr>
-        <w:t xml:space="preserve"> </w:t>
-      </w:r>
-      <w:r>
-        <w:t>usuario</w:t>
-      </w:r>
-      <w:r>
-        <w:rPr>
-          <w:spacing w:val="24"/>
+        <w:pStyle w:val="Ttulo3"/>
+        <w:rPr>
+          <w:sz w:val="22"/>
+          <w:szCs w:val="22"/>
+        </w:rPr>
+      </w:pPr>
+      <w:bookmarkStart w:id="16" w:name="_Toc108890890"/>
+      <w:proofErr w:type="spellStart"/>
+      <w:r>
+        <w:rPr>
+          <w:sz w:val="22"/>
+          <w:szCs w:val="22"/>
+        </w:rPr>
+        <w:t>AdministratorController</w:t>
+      </w:r>
+      <w:proofErr w:type="spellEnd"/>
+      <w:r>
+        <w:rPr>
+          <w:sz w:val="22"/>
+          <w:szCs w:val="22"/>
         </w:rPr>
         <w:t xml:space="preserve">, </w:t>
       </w:r>
-      <w:r>
-        <w:t xml:space="preserve">para </w:t>
-      </w:r>
-      <w:r>
-        <w:rPr>
-          <w:spacing w:val="24"/>
-        </w:rPr>
-        <w:t xml:space="preserve">la </w:t>
-      </w:r>
-      <w:r>
-        <w:t>creación</w:t>
-      </w:r>
-      <w:r>
-        <w:rPr>
-          <w:spacing w:val="23"/>
-        </w:rPr>
-        <w:t xml:space="preserve"> </w:t>
-      </w:r>
-      <w:r>
-        <w:t>de</w:t>
-      </w:r>
-      <w:r>
-        <w:rPr>
-          <w:spacing w:val="10"/>
-        </w:rPr>
-        <w:t xml:space="preserve"> </w:t>
-      </w:r>
-      <w:r>
-        <w:t>las</w:t>
-      </w:r>
-      <w:r>
-        <w:rPr>
-          <w:spacing w:val="1"/>
-        </w:rPr>
-        <w:t xml:space="preserve"> </w:t>
-      </w:r>
-      <w:r>
-        <w:t>vistas</w:t>
-      </w:r>
-      <w:r>
-        <w:rPr>
-          <w:spacing w:val="-3"/>
-        </w:rPr>
-        <w:t xml:space="preserve"> </w:t>
-      </w:r>
-      <w:r>
-        <w:t>necesarias</w:t>
-      </w:r>
-      <w:r>
-        <w:t xml:space="preserve"> para el proyecto y para </w:t>
-      </w:r>
-      <w:r>
-        <w:t>establecer</w:t>
-      </w:r>
-      <w:r>
-        <w:rPr>
-          <w:spacing w:val="-2"/>
-        </w:rPr>
-        <w:t xml:space="preserve"> </w:t>
-      </w:r>
-      <w:r>
-        <w:t>las</w:t>
-      </w:r>
-      <w:r>
-        <w:rPr>
-          <w:spacing w:val="-3"/>
-        </w:rPr>
-        <w:t xml:space="preserve"> </w:t>
-      </w:r>
       <w:proofErr w:type="spellStart"/>
       <w:r>
-        <w:t>URLs</w:t>
+        <w:rPr>
+          <w:sz w:val="22"/>
+          <w:szCs w:val="22"/>
+        </w:rPr>
+        <w:t>DicesOnSessionController</w:t>
       </w:r>
       <w:proofErr w:type="spellEnd"/>
       <w:r>
         <w:rPr>
-          <w:spacing w:val="-2"/>
-        </w:rPr>
-        <w:t xml:space="preserve"> </w:t>
-      </w:r>
-      <w:r>
-        <w:rPr>
-          <w:spacing w:val="-2"/>
-        </w:rPr>
-        <w:t>del mismo</w:t>
-      </w:r>
-      <w:r>
+          <w:sz w:val="22"/>
+          <w:szCs w:val="22"/>
+        </w:rPr>
+        <w:t xml:space="preserve">, </w:t>
+      </w:r>
+      <w:proofErr w:type="spellStart"/>
+      <w:r>
+        <w:rPr>
+          <w:sz w:val="22"/>
+          <w:szCs w:val="22"/>
+        </w:rPr>
+        <w:t>CrashController</w:t>
+      </w:r>
+      <w:proofErr w:type="spellEnd"/>
+      <w:r>
+        <w:rPr>
+          <w:sz w:val="22"/>
+          <w:szCs w:val="22"/>
+        </w:rPr>
+        <w:t xml:space="preserve">, </w:t>
+      </w:r>
+      <w:proofErr w:type="spellStart"/>
+      <w:r>
+        <w:rPr>
+          <w:sz w:val="22"/>
+          <w:szCs w:val="22"/>
+        </w:rPr>
+        <w:t>GameController</w:t>
+      </w:r>
+      <w:proofErr w:type="spellEnd"/>
+      <w:r>
+        <w:rPr>
+          <w:sz w:val="22"/>
+          <w:szCs w:val="22"/>
+        </w:rPr>
+        <w:t xml:space="preserve">, </w:t>
+      </w:r>
+      <w:proofErr w:type="spellStart"/>
+      <w:r>
+        <w:rPr>
+          <w:sz w:val="22"/>
+          <w:szCs w:val="22"/>
+        </w:rPr>
+        <w:t>OcaController</w:t>
+      </w:r>
+      <w:proofErr w:type="spellEnd"/>
+      <w:r>
+        <w:rPr>
+          <w:sz w:val="22"/>
+          <w:szCs w:val="22"/>
+        </w:rPr>
+        <w:t xml:space="preserve">, </w:t>
+      </w:r>
+      <w:proofErr w:type="spellStart"/>
+      <w:r>
+        <w:rPr>
+          <w:sz w:val="22"/>
+          <w:szCs w:val="22"/>
+        </w:rPr>
+        <w:t>ParchisController</w:t>
+      </w:r>
+      <w:proofErr w:type="spellEnd"/>
+      <w:r>
+        <w:rPr>
+          <w:sz w:val="22"/>
+          <w:szCs w:val="22"/>
+        </w:rPr>
+        <w:t xml:space="preserve">, </w:t>
+      </w:r>
+      <w:proofErr w:type="spellStart"/>
+      <w:r>
+        <w:rPr>
+          <w:sz w:val="22"/>
+          <w:szCs w:val="22"/>
+        </w:rPr>
+        <w:t>PlayerController</w:t>
+      </w:r>
+      <w:proofErr w:type="spellEnd"/>
+      <w:r>
+        <w:rPr>
+          <w:sz w:val="22"/>
+          <w:szCs w:val="22"/>
+        </w:rPr>
+        <w:t xml:space="preserve">, </w:t>
+      </w:r>
+      <w:proofErr w:type="spellStart"/>
+      <w:r>
+        <w:rPr>
+          <w:sz w:val="22"/>
+          <w:szCs w:val="22"/>
+        </w:rPr>
+        <w:t>UserController</w:t>
+      </w:r>
+      <w:proofErr w:type="spellEnd"/>
+      <w:r>
+        <w:rPr>
+          <w:sz w:val="22"/>
+          <w:szCs w:val="22"/>
+        </w:rPr>
+        <w:t xml:space="preserve">, </w:t>
+      </w:r>
+      <w:proofErr w:type="spellStart"/>
+      <w:r>
+        <w:rPr>
+          <w:sz w:val="22"/>
+          <w:szCs w:val="22"/>
+        </w:rPr>
+        <w:t>WelcomeController</w:t>
+      </w:r>
+      <w:proofErr w:type="spellEnd"/>
+      <w:r>
+        <w:rPr>
+          <w:sz w:val="22"/>
+          <w:szCs w:val="22"/>
+        </w:rPr>
         <w:t>.</w:t>
       </w:r>
     </w:p>
     <w:p>
       <w:pPr>
-        <w:pStyle w:val="Textoindependiente"/>
-        <w:spacing w:before="160"/>
-        <w:ind w:left="1100"/>
-      </w:pPr>
-      <w:r>
-        <w:t>Se</w:t>
-      </w:r>
-      <w:r>
-        <w:rPr>
-          <w:spacing w:val="-10"/>
-        </w:rPr>
-        <w:t xml:space="preserve"> </w:t>
-      </w:r>
-      <w:r>
-        <w:t>encuentra</w:t>
-      </w:r>
-      <w:r>
-        <w:rPr>
-          <w:spacing w:val="-9"/>
-        </w:rPr>
-        <w:t xml:space="preserve"> </w:t>
-      </w:r>
-      <w:r>
-        <w:t>en</w:t>
-      </w:r>
-      <w:r>
-        <w:rPr>
-          <w:spacing w:val="-9"/>
-        </w:rPr>
-        <w:t xml:space="preserve"> </w:t>
-      </w:r>
-      <w:r>
-        <w:t>el</w:t>
-      </w:r>
-      <w:r>
-        <w:rPr>
-          <w:spacing w:val="-10"/>
-        </w:rPr>
-        <w:t xml:space="preserve"> </w:t>
-      </w:r>
-      <w:r>
-        <w:t>paquete</w:t>
-      </w:r>
-      <w:r>
-        <w:rPr>
-          <w:spacing w:val="-9"/>
-        </w:rPr>
-        <w:t xml:space="preserve"> </w:t>
-      </w:r>
-      <w:r>
-        <w:t>/</w:t>
-      </w:r>
-      <w:proofErr w:type="spellStart"/>
-      <w:r>
-        <w:t>spring</w:t>
-      </w:r>
-      <w:proofErr w:type="spellEnd"/>
-      <w:r>
-        <w:t>/</w:t>
-      </w:r>
-      <w:proofErr w:type="spellStart"/>
-      <w:r>
-        <w:t>controllers</w:t>
-      </w:r>
-      <w:proofErr w:type="spellEnd"/>
-    </w:p>
-    <w:p>
-      <w:pPr>
-        <w:pStyle w:val="Ttulo3"/>
-        <w:spacing w:before="182"/>
-      </w:pPr>
-      <w:bookmarkStart w:id="16" w:name="_Toc108890888"/>
-      <w:r>
-        <w:rPr>
-          <w:color w:val="1F3762"/>
-        </w:rPr>
-        <w:t>Clases</w:t>
-      </w:r>
-      <w:r>
-        <w:rPr>
-          <w:color w:val="1F3762"/>
-          <w:spacing w:val="-3"/>
-        </w:rPr>
-        <w:t xml:space="preserve"> </w:t>
-      </w:r>
-      <w:r>
-        <w:rPr>
-          <w:color w:val="1F3762"/>
-        </w:rPr>
-        <w:t>o</w:t>
-      </w:r>
-      <w:r>
-        <w:rPr>
-          <w:color w:val="1F3762"/>
-          <w:spacing w:val="-2"/>
-        </w:rPr>
-        <w:t xml:space="preserve"> </w:t>
-      </w:r>
-      <w:r>
-        <w:rPr>
-          <w:color w:val="1F3762"/>
-        </w:rPr>
-        <w:t>paquetes</w:t>
-      </w:r>
-      <w:r>
-        <w:rPr>
-          <w:color w:val="1F3762"/>
-          <w:spacing w:val="-2"/>
-        </w:rPr>
-        <w:t xml:space="preserve"> </w:t>
-      </w:r>
-      <w:r>
-        <w:rPr>
-          <w:color w:val="1F3762"/>
-        </w:rPr>
-        <w:t>creados</w:t>
-      </w:r>
-      <w:bookmarkEnd w:id="16"/>
-    </w:p>
-    <w:p>
-      <w:pPr>
-        <w:pStyle w:val="Ttulo3"/>
-        <w:rPr>
-          <w:sz w:val="22"/>
-          <w:szCs w:val="22"/>
-        </w:rPr>
-      </w:pPr>
-      <w:bookmarkStart w:id="17" w:name="_Toc108890890"/>
-      <w:proofErr w:type="spellStart"/>
-      <w:r>
-        <w:rPr>
-          <w:sz w:val="22"/>
-          <w:szCs w:val="22"/>
-        </w:rPr>
-        <w:t>AdministratorController</w:t>
-      </w:r>
-      <w:proofErr w:type="spellEnd"/>
-      <w:r>
-        <w:rPr>
-          <w:sz w:val="22"/>
-          <w:szCs w:val="22"/>
-        </w:rPr>
-        <w:t xml:space="preserve">, </w:t>
-      </w:r>
-      <w:proofErr w:type="spellStart"/>
-      <w:r>
-        <w:rPr>
-          <w:sz w:val="22"/>
-          <w:szCs w:val="22"/>
-        </w:rPr>
-        <w:t>DicesOnSessionController</w:t>
-      </w:r>
-      <w:proofErr w:type="spellEnd"/>
-      <w:r>
-        <w:rPr>
-          <w:sz w:val="22"/>
-          <w:szCs w:val="22"/>
-        </w:rPr>
-        <w:t xml:space="preserve">, </w:t>
-      </w:r>
-      <w:proofErr w:type="spellStart"/>
-      <w:r>
-        <w:rPr>
-          <w:sz w:val="22"/>
-          <w:szCs w:val="22"/>
-        </w:rPr>
-        <w:t>CrashController</w:t>
-      </w:r>
-      <w:proofErr w:type="spellEnd"/>
-      <w:r>
-        <w:rPr>
-          <w:sz w:val="22"/>
-          <w:szCs w:val="22"/>
-        </w:rPr>
-        <w:t xml:space="preserve">, </w:t>
-      </w:r>
-      <w:proofErr w:type="spellStart"/>
-      <w:r>
-        <w:rPr>
-          <w:sz w:val="22"/>
-          <w:szCs w:val="22"/>
-        </w:rPr>
-        <w:t>GameController</w:t>
-      </w:r>
-      <w:proofErr w:type="spellEnd"/>
-      <w:r>
-        <w:rPr>
-          <w:sz w:val="22"/>
-          <w:szCs w:val="22"/>
-        </w:rPr>
-        <w:t xml:space="preserve">, </w:t>
-      </w:r>
-      <w:proofErr w:type="spellStart"/>
-      <w:r>
-        <w:rPr>
-          <w:sz w:val="22"/>
-          <w:szCs w:val="22"/>
-        </w:rPr>
-        <w:t>OcaController</w:t>
-      </w:r>
-      <w:proofErr w:type="spellEnd"/>
-      <w:r>
-        <w:rPr>
-          <w:sz w:val="22"/>
-          <w:szCs w:val="22"/>
-        </w:rPr>
-        <w:t xml:space="preserve">, </w:t>
-      </w:r>
-      <w:proofErr w:type="spellStart"/>
-      <w:r>
-        <w:rPr>
-          <w:sz w:val="22"/>
-          <w:szCs w:val="22"/>
-        </w:rPr>
-        <w:t>ParchisController</w:t>
-      </w:r>
-      <w:proofErr w:type="spellEnd"/>
-      <w:r>
-        <w:rPr>
-          <w:sz w:val="22"/>
-          <w:szCs w:val="22"/>
-        </w:rPr>
-        <w:t xml:space="preserve">, </w:t>
-      </w:r>
-      <w:proofErr w:type="spellStart"/>
-      <w:r>
-        <w:rPr>
-          <w:sz w:val="22"/>
-          <w:szCs w:val="22"/>
-        </w:rPr>
-        <w:t>PlayerController</w:t>
-      </w:r>
-      <w:proofErr w:type="spellEnd"/>
-      <w:r>
-        <w:rPr>
-          <w:sz w:val="22"/>
-          <w:szCs w:val="22"/>
-        </w:rPr>
-        <w:t xml:space="preserve">, </w:t>
-      </w:r>
-      <w:proofErr w:type="spellStart"/>
-      <w:r>
-        <w:rPr>
-          <w:sz w:val="22"/>
-          <w:szCs w:val="22"/>
-        </w:rPr>
-        <w:t>UserController</w:t>
-      </w:r>
-      <w:proofErr w:type="spellEnd"/>
-      <w:r>
-        <w:rPr>
-          <w:sz w:val="22"/>
-          <w:szCs w:val="22"/>
-        </w:rPr>
-        <w:t xml:space="preserve">, </w:t>
-      </w:r>
-      <w:proofErr w:type="spellStart"/>
-      <w:r>
-        <w:rPr>
-          <w:sz w:val="22"/>
-          <w:szCs w:val="22"/>
-        </w:rPr>
-        <w:t>WelcomeController</w:t>
-      </w:r>
-      <w:proofErr w:type="spellEnd"/>
-      <w:r>
-        <w:rPr>
-          <w:sz w:val="22"/>
-          <w:szCs w:val="22"/>
-        </w:rPr>
-        <w:t>.</w:t>
-      </w:r>
-    </w:p>
-    <w:p>
-      <w:pPr>
         <w:pStyle w:val="Ttulo3"/>
       </w:pPr>
       <w:r>
@@ -11253,7 +11264,7 @@
         </w:rPr>
         <w:t>patrón</w:t>
       </w:r>
-      <w:bookmarkEnd w:id="17"/>
+      <w:bookmarkEnd w:id="16"/>
     </w:p>
     <w:p>
       <w:pPr>
@@ -11442,7 +11453,7 @@
         <w:pStyle w:val="Ttulo2"/>
         <w:spacing w:before="160"/>
       </w:pPr>
-      <w:bookmarkStart w:id="18" w:name="_Toc108890891"/>
+      <w:bookmarkStart w:id="17" w:name="_Toc108890891"/>
       <w:r>
         <w:rPr>
           <w:color w:val="2E5395"/>
@@ -11484,677 +11495,693 @@
           <w:color w:val="2E5395"/>
         </w:rPr>
         <w:t>.</w:t>
+      </w:r>
+      <w:bookmarkEnd w:id="17"/>
+    </w:p>
+    <w:p>
+      <w:pPr>
+        <w:pStyle w:val="Ttulo3"/>
+        <w:spacing w:before="25"/>
+      </w:pPr>
+      <w:bookmarkStart w:id="18" w:name="_Toc108890892"/>
+      <w:r>
+        <w:rPr>
+          <w:color w:val="1F3762"/>
+        </w:rPr>
+        <w:t>Tipo: de Diseño</w:t>
       </w:r>
       <w:bookmarkEnd w:id="18"/>
     </w:p>
     <w:p>
       <w:pPr>
         <w:pStyle w:val="Ttulo3"/>
-        <w:spacing w:before="25"/>
-      </w:pPr>
-      <w:bookmarkStart w:id="19" w:name="_Toc108890892"/>
+        <w:spacing w:before="183"/>
+      </w:pPr>
+      <w:bookmarkStart w:id="19" w:name="_Toc108890893"/>
       <w:r>
         <w:rPr>
           <w:color w:val="1F3762"/>
         </w:rPr>
-        <w:t>Tipo: de Diseño</w:t>
+        <w:t>Contexto</w:t>
+      </w:r>
+      <w:r>
+        <w:rPr>
+          <w:color w:val="1F3762"/>
+          <w:spacing w:val="-5"/>
+        </w:rPr>
+        <w:t xml:space="preserve"> </w:t>
+      </w:r>
+      <w:r>
+        <w:rPr>
+          <w:color w:val="1F3762"/>
+        </w:rPr>
+        <w:t>de</w:t>
+      </w:r>
+      <w:r>
+        <w:rPr>
+          <w:color w:val="1F3762"/>
+          <w:spacing w:val="-4"/>
+        </w:rPr>
+        <w:t xml:space="preserve"> </w:t>
+      </w:r>
+      <w:r>
+        <w:rPr>
+          <w:color w:val="1F3762"/>
+        </w:rPr>
+        <w:t>Aplicación</w:t>
       </w:r>
       <w:bookmarkEnd w:id="19"/>
     </w:p>
     <w:p>
       <w:pPr>
+        <w:pStyle w:val="Textoindependiente"/>
+        <w:spacing w:before="23" w:line="259" w:lineRule="auto"/>
+        <w:ind w:left="1100" w:right="1002"/>
+      </w:pPr>
+      <w:r>
+        <w:t>Creamos</w:t>
+      </w:r>
+      <w:r>
+        <w:rPr>
+          <w:spacing w:val="34"/>
+        </w:rPr>
+        <w:t xml:space="preserve"> </w:t>
+      </w:r>
+      <w:r>
+        <w:t>objetos</w:t>
+      </w:r>
+      <w:r>
+        <w:rPr>
+          <w:spacing w:val="34"/>
+        </w:rPr>
+        <w:t xml:space="preserve"> </w:t>
+      </w:r>
+      <w:r>
+        <w:t>en</w:t>
+      </w:r>
+      <w:r>
+        <w:rPr>
+          <w:spacing w:val="34"/>
+        </w:rPr>
+        <w:t xml:space="preserve"> </w:t>
+      </w:r>
+      <w:r>
+        <w:t>el</w:t>
+      </w:r>
+      <w:r>
+        <w:rPr>
+          <w:spacing w:val="34"/>
+        </w:rPr>
+        <w:t xml:space="preserve"> </w:t>
+      </w:r>
+      <w:r>
+        <w:t>modelo</w:t>
+      </w:r>
+      <w:r>
+        <w:rPr>
+          <w:spacing w:val="34"/>
+        </w:rPr>
+        <w:t xml:space="preserve"> </w:t>
+      </w:r>
+      <w:r>
+        <w:t>a</w:t>
+      </w:r>
+      <w:r>
+        <w:rPr>
+          <w:spacing w:val="20"/>
+        </w:rPr>
+        <w:t xml:space="preserve"> </w:t>
+      </w:r>
+      <w:r>
+        <w:t>partir</w:t>
+      </w:r>
+      <w:r>
+        <w:rPr>
+          <w:spacing w:val="20"/>
+        </w:rPr>
+        <w:t xml:space="preserve"> </w:t>
+      </w:r>
+      <w:r>
+        <w:t>del</w:t>
+      </w:r>
+      <w:r>
+        <w:rPr>
+          <w:spacing w:val="20"/>
+        </w:rPr>
+        <w:t xml:space="preserve"> </w:t>
+      </w:r>
+      <w:r>
+        <w:t>dominio,</w:t>
+      </w:r>
+      <w:r>
+        <w:rPr>
+          <w:spacing w:val="20"/>
+        </w:rPr>
+        <w:t xml:space="preserve"> </w:t>
+      </w:r>
+      <w:r>
+        <w:t>donde</w:t>
+      </w:r>
+      <w:r>
+        <w:rPr>
+          <w:spacing w:val="20"/>
+        </w:rPr>
+        <w:t xml:space="preserve"> </w:t>
+      </w:r>
+      <w:r>
+        <w:t>guardaremos</w:t>
+      </w:r>
+      <w:r>
+        <w:rPr>
+          <w:spacing w:val="20"/>
+        </w:rPr>
+        <w:t xml:space="preserve"> </w:t>
+      </w:r>
+      <w:r>
+        <w:t>todos</w:t>
+      </w:r>
+      <w:r>
+        <w:rPr>
+          <w:spacing w:val="20"/>
+        </w:rPr>
+        <w:t xml:space="preserve"> </w:t>
+      </w:r>
+      <w:r>
+        <w:t>los</w:t>
+      </w:r>
+      <w:r>
+        <w:rPr>
+          <w:spacing w:val="20"/>
+        </w:rPr>
+        <w:t xml:space="preserve"> </w:t>
+      </w:r>
+      <w:r>
+        <w:t>datos</w:t>
+      </w:r>
+      <w:r>
+        <w:rPr>
+          <w:spacing w:val="20"/>
+        </w:rPr>
+        <w:t xml:space="preserve"> </w:t>
+      </w:r>
+      <w:r>
+        <w:t>que</w:t>
+      </w:r>
+      <w:r>
+        <w:rPr>
+          <w:spacing w:val="1"/>
+        </w:rPr>
+        <w:t xml:space="preserve"> </w:t>
+      </w:r>
+      <w:r>
+        <w:t>necesitemos</w:t>
+      </w:r>
+      <w:r>
+        <w:rPr>
+          <w:spacing w:val="-3"/>
+        </w:rPr>
+        <w:t xml:space="preserve"> </w:t>
+      </w:r>
+      <w:r>
+        <w:t>relacionados</w:t>
+      </w:r>
+      <w:r>
+        <w:rPr>
+          <w:spacing w:val="-2"/>
+        </w:rPr>
+        <w:t xml:space="preserve"> </w:t>
+      </w:r>
+      <w:r>
+        <w:t>con</w:t>
+      </w:r>
+      <w:r>
+        <w:rPr>
+          <w:spacing w:val="-2"/>
+        </w:rPr>
+        <w:t xml:space="preserve"> </w:t>
+      </w:r>
+      <w:r>
+        <w:t>el</w:t>
+      </w:r>
+      <w:r>
+        <w:rPr>
+          <w:spacing w:val="-2"/>
+        </w:rPr>
+        <w:t xml:space="preserve"> </w:t>
+      </w:r>
+      <w:r>
+        <w:t>dominio,</w:t>
+      </w:r>
+      <w:r>
+        <w:rPr>
+          <w:spacing w:val="-2"/>
+        </w:rPr>
+        <w:t xml:space="preserve"> </w:t>
+      </w:r>
+      <w:r>
+        <w:t>como</w:t>
+      </w:r>
+      <w:r>
+        <w:rPr>
+          <w:spacing w:val="-2"/>
+        </w:rPr>
+        <w:t xml:space="preserve"> </w:t>
+      </w:r>
+      <w:r>
+        <w:t>son</w:t>
+      </w:r>
+      <w:r>
+        <w:rPr>
+          <w:spacing w:val="-2"/>
+        </w:rPr>
+        <w:t xml:space="preserve"> </w:t>
+      </w:r>
+      <w:r>
+        <w:t>las</w:t>
+      </w:r>
+      <w:r>
+        <w:rPr>
+          <w:spacing w:val="-2"/>
+        </w:rPr>
+        <w:t xml:space="preserve"> </w:t>
+      </w:r>
+      <w:r>
+        <w:t>clases</w:t>
+      </w:r>
+      <w:r>
+        <w:rPr>
+          <w:spacing w:val="-2"/>
+        </w:rPr>
+        <w:t xml:space="preserve"> </w:t>
+      </w:r>
+      <w:r>
+        <w:t>y</w:t>
+      </w:r>
+      <w:r>
+        <w:rPr>
+          <w:spacing w:val="-2"/>
+        </w:rPr>
+        <w:t xml:space="preserve"> </w:t>
+      </w:r>
+      <w:r>
+        <w:t>los</w:t>
+      </w:r>
+      <w:r>
+        <w:rPr>
+          <w:spacing w:val="-2"/>
+        </w:rPr>
+        <w:t xml:space="preserve"> </w:t>
+      </w:r>
+      <w:r>
+        <w:t>atributos.</w:t>
+      </w:r>
+    </w:p>
+    <w:p>
+      <w:pPr>
+        <w:pStyle w:val="Textoindependiente"/>
+        <w:spacing w:before="160"/>
+        <w:ind w:left="1100"/>
+      </w:pPr>
+      <w:r>
+        <w:t>Se</w:t>
+      </w:r>
+      <w:r>
+        <w:rPr>
+          <w:spacing w:val="-7"/>
+        </w:rPr>
+        <w:t xml:space="preserve"> </w:t>
+      </w:r>
+      <w:r>
+        <w:t>encuentran</w:t>
+      </w:r>
+      <w:r>
+        <w:rPr>
+          <w:spacing w:val="-7"/>
+        </w:rPr>
+        <w:t xml:space="preserve"> </w:t>
+      </w:r>
+      <w:r>
+        <w:t>en</w:t>
+      </w:r>
+      <w:r>
+        <w:rPr>
+          <w:spacing w:val="-6"/>
+        </w:rPr>
+        <w:t xml:space="preserve"> </w:t>
+      </w:r>
+      <w:r>
+        <w:t>el</w:t>
+      </w:r>
+      <w:r>
+        <w:rPr>
+          <w:spacing w:val="-7"/>
+        </w:rPr>
+        <w:t xml:space="preserve"> </w:t>
+      </w:r>
+      <w:r>
+        <w:t>paquete</w:t>
+      </w:r>
+      <w:r>
+        <w:rPr>
+          <w:spacing w:val="-6"/>
+        </w:rPr>
+        <w:t xml:space="preserve"> </w:t>
+      </w:r>
+      <w:r>
+        <w:t>/</w:t>
+      </w:r>
+      <w:proofErr w:type="spellStart"/>
+      <w:r>
+        <w:t>springframework</w:t>
+      </w:r>
+      <w:proofErr w:type="spellEnd"/>
+      <w:r>
+        <w:t>/</w:t>
+      </w:r>
+      <w:proofErr w:type="spellStart"/>
+      <w:r>
+        <w:t>samples</w:t>
+      </w:r>
+      <w:proofErr w:type="spellEnd"/>
+      <w:r>
+        <w:t>/</w:t>
+      </w:r>
+      <w:proofErr w:type="spellStart"/>
+      <w:r>
+        <w:t>parchis_oca</w:t>
+      </w:r>
+      <w:proofErr w:type="spellEnd"/>
+      <w:r>
+        <w:t>/</w:t>
+      </w:r>
+      <w:proofErr w:type="spellStart"/>
+      <w:r>
+        <w:t>model</w:t>
+      </w:r>
+      <w:proofErr w:type="spellEnd"/>
+    </w:p>
+    <w:p>
+      <w:pPr>
         <w:pStyle w:val="Ttulo3"/>
-        <w:spacing w:before="183"/>
-      </w:pPr>
-      <w:bookmarkStart w:id="20" w:name="_Toc108890893"/>
-      <w:r>
+        <w:spacing w:before="181"/>
         <w:rPr>
           <w:color w:val="1F3762"/>
         </w:rPr>
-        <w:t>Contexto</w:t>
-      </w:r>
+      </w:pPr>
+      <w:bookmarkStart w:id="20" w:name="_Toc108890894"/>
       <w:r>
         <w:rPr>
           <w:color w:val="1F3762"/>
-          <w:spacing w:val="-5"/>
-        </w:rPr>
-        <w:t xml:space="preserve"> </w:t>
+        </w:rPr>
+        <w:t>Clases</w:t>
       </w:r>
       <w:r>
         <w:rPr>
           <w:color w:val="1F3762"/>
-        </w:rPr>
-        <w:t>de</w:t>
+          <w:spacing w:val="-3"/>
+        </w:rPr>
+        <w:t xml:space="preserve"> </w:t>
       </w:r>
       <w:r>
         <w:rPr>
           <w:color w:val="1F3762"/>
-          <w:spacing w:val="-4"/>
-        </w:rPr>
-        <w:t xml:space="preserve"> </w:t>
+        </w:rPr>
+        <w:t>o</w:t>
       </w:r>
       <w:r>
         <w:rPr>
           <w:color w:val="1F3762"/>
-        </w:rPr>
-        <w:t>Aplicación</w:t>
+          <w:spacing w:val="-2"/>
+        </w:rPr>
+        <w:t xml:space="preserve"> </w:t>
+      </w:r>
+      <w:r>
+        <w:rPr>
+          <w:color w:val="1F3762"/>
+        </w:rPr>
+        <w:t>paquetes</w:t>
+      </w:r>
+      <w:r>
+        <w:rPr>
+          <w:color w:val="1F3762"/>
+          <w:spacing w:val="-2"/>
+        </w:rPr>
+        <w:t xml:space="preserve"> </w:t>
+      </w:r>
+      <w:r>
+        <w:rPr>
+          <w:color w:val="1F3762"/>
+        </w:rPr>
+        <w:t>creados</w:t>
       </w:r>
       <w:bookmarkEnd w:id="20"/>
     </w:p>
     <w:p>
       <w:pPr>
-        <w:pStyle w:val="Textoindependiente"/>
-        <w:spacing w:before="23" w:line="259" w:lineRule="auto"/>
-        <w:ind w:left="1100" w:right="1002"/>
-      </w:pPr>
-      <w:r>
-        <w:t>Creamos</w:t>
-      </w:r>
-      <w:r>
-        <w:rPr>
-          <w:spacing w:val="34"/>
-        </w:rPr>
-        <w:t xml:space="preserve"> </w:t>
-      </w:r>
-      <w:r>
-        <w:t>objetos</w:t>
-      </w:r>
-      <w:r>
-        <w:rPr>
-          <w:spacing w:val="34"/>
-        </w:rPr>
-        <w:t xml:space="preserve"> </w:t>
-      </w:r>
-      <w:r>
-        <w:t>en</w:t>
-      </w:r>
-      <w:r>
-        <w:rPr>
-          <w:spacing w:val="34"/>
-        </w:rPr>
-        <w:t xml:space="preserve"> </w:t>
-      </w:r>
-      <w:r>
-        <w:t>el</w:t>
-      </w:r>
-      <w:r>
-        <w:rPr>
-          <w:spacing w:val="34"/>
-        </w:rPr>
-        <w:t xml:space="preserve"> </w:t>
-      </w:r>
-      <w:r>
-        <w:t>modelo</w:t>
-      </w:r>
-      <w:r>
-        <w:rPr>
-          <w:spacing w:val="34"/>
-        </w:rPr>
-        <w:t xml:space="preserve"> </w:t>
-      </w:r>
-      <w:r>
-        <w:t>a</w:t>
-      </w:r>
-      <w:r>
-        <w:rPr>
-          <w:spacing w:val="20"/>
-        </w:rPr>
-        <w:t xml:space="preserve"> </w:t>
-      </w:r>
-      <w:r>
-        <w:t>partir</w:t>
-      </w:r>
-      <w:r>
-        <w:rPr>
-          <w:spacing w:val="20"/>
-        </w:rPr>
-        <w:t xml:space="preserve"> </w:t>
-      </w:r>
-      <w:r>
-        <w:t>del</w:t>
-      </w:r>
-      <w:r>
-        <w:rPr>
-          <w:spacing w:val="20"/>
-        </w:rPr>
-        <w:t xml:space="preserve"> </w:t>
-      </w:r>
-      <w:r>
-        <w:t>dominio,</w:t>
-      </w:r>
-      <w:r>
-        <w:rPr>
-          <w:spacing w:val="20"/>
-        </w:rPr>
-        <w:t xml:space="preserve"> </w:t>
-      </w:r>
-      <w:r>
-        <w:t>donde</w:t>
-      </w:r>
-      <w:r>
-        <w:rPr>
-          <w:spacing w:val="20"/>
-        </w:rPr>
-        <w:t xml:space="preserve"> </w:t>
-      </w:r>
-      <w:r>
-        <w:t>guardaremos</w:t>
-      </w:r>
-      <w:r>
-        <w:rPr>
-          <w:spacing w:val="20"/>
-        </w:rPr>
-        <w:t xml:space="preserve"> </w:t>
-      </w:r>
-      <w:r>
-        <w:t>todos</w:t>
-      </w:r>
-      <w:r>
-        <w:rPr>
-          <w:spacing w:val="20"/>
-        </w:rPr>
-        <w:t xml:space="preserve"> </w:t>
-      </w:r>
-      <w:r>
-        <w:t>los</w:t>
-      </w:r>
-      <w:r>
-        <w:rPr>
-          <w:spacing w:val="20"/>
-        </w:rPr>
-        <w:t xml:space="preserve"> </w:t>
-      </w:r>
-      <w:r>
-        <w:t>datos</w:t>
-      </w:r>
-      <w:r>
-        <w:rPr>
-          <w:spacing w:val="20"/>
-        </w:rPr>
-        <w:t xml:space="preserve"> </w:t>
-      </w:r>
-      <w:r>
-        <w:t>que</w:t>
-      </w:r>
-      <w:r>
-        <w:rPr>
-          <w:spacing w:val="1"/>
-        </w:rPr>
-        <w:t xml:space="preserve"> </w:t>
-      </w:r>
-      <w:r>
-        <w:t>necesitemos</w:t>
-      </w:r>
-      <w:r>
-        <w:rPr>
-          <w:spacing w:val="-3"/>
-        </w:rPr>
-        <w:t xml:space="preserve"> </w:t>
-      </w:r>
-      <w:r>
-        <w:t>relacionados</w:t>
-      </w:r>
-      <w:r>
-        <w:rPr>
-          <w:spacing w:val="-2"/>
-        </w:rPr>
-        <w:t xml:space="preserve"> </w:t>
-      </w:r>
-      <w:r>
-        <w:t>con</w:t>
-      </w:r>
-      <w:r>
-        <w:rPr>
-          <w:spacing w:val="-2"/>
-        </w:rPr>
-        <w:t xml:space="preserve"> </w:t>
-      </w:r>
-      <w:r>
-        <w:t>el</w:t>
-      </w:r>
-      <w:r>
-        <w:rPr>
-          <w:spacing w:val="-2"/>
-        </w:rPr>
-        <w:t xml:space="preserve"> </w:t>
-      </w:r>
-      <w:r>
-        <w:t>dominio,</w:t>
-      </w:r>
-      <w:r>
-        <w:rPr>
-          <w:spacing w:val="-2"/>
-        </w:rPr>
-        <w:t xml:space="preserve"> </w:t>
-      </w:r>
-      <w:r>
-        <w:t>como</w:t>
-      </w:r>
-      <w:r>
-        <w:rPr>
-          <w:spacing w:val="-2"/>
-        </w:rPr>
-        <w:t xml:space="preserve"> </w:t>
-      </w:r>
-      <w:r>
-        <w:t>son</w:t>
-      </w:r>
-      <w:r>
-        <w:rPr>
-          <w:spacing w:val="-2"/>
-        </w:rPr>
-        <w:t xml:space="preserve"> </w:t>
-      </w:r>
-      <w:r>
-        <w:t>las</w:t>
-      </w:r>
-      <w:r>
-        <w:rPr>
-          <w:spacing w:val="-2"/>
-        </w:rPr>
-        <w:t xml:space="preserve"> </w:t>
-      </w:r>
-      <w:r>
-        <w:t>clases</w:t>
-      </w:r>
-      <w:r>
-        <w:rPr>
-          <w:spacing w:val="-2"/>
-        </w:rPr>
-        <w:t xml:space="preserve"> </w:t>
-      </w:r>
-      <w:r>
-        <w:t>y</w:t>
-      </w:r>
-      <w:r>
-        <w:rPr>
-          <w:spacing w:val="-2"/>
-        </w:rPr>
-        <w:t xml:space="preserve"> </w:t>
-      </w:r>
-      <w:r>
-        <w:t>los</w:t>
-      </w:r>
-      <w:r>
-        <w:rPr>
-          <w:spacing w:val="-2"/>
-        </w:rPr>
-        <w:t xml:space="preserve"> </w:t>
-      </w:r>
-      <w:r>
-        <w:t>atributos.</w:t>
+        <w:pStyle w:val="Ttulo3"/>
+        <w:rPr>
+          <w:sz w:val="22"/>
+          <w:szCs w:val="22"/>
+        </w:rPr>
+      </w:pPr>
+      <w:proofErr w:type="spellStart"/>
+      <w:r>
+        <w:rPr>
+          <w:sz w:val="22"/>
+          <w:szCs w:val="22"/>
+        </w:rPr>
+        <w:t>Administrator</w:t>
+      </w:r>
+      <w:proofErr w:type="spellEnd"/>
+      <w:r>
+        <w:rPr>
+          <w:sz w:val="22"/>
+          <w:szCs w:val="22"/>
+        </w:rPr>
+        <w:t xml:space="preserve">, </w:t>
+      </w:r>
+      <w:proofErr w:type="spellStart"/>
+      <w:r>
+        <w:rPr>
+          <w:sz w:val="22"/>
+          <w:szCs w:val="22"/>
+        </w:rPr>
+        <w:t>Authorities</w:t>
+      </w:r>
+      <w:proofErr w:type="spellEnd"/>
+      <w:r>
+        <w:rPr>
+          <w:sz w:val="22"/>
+          <w:szCs w:val="22"/>
+        </w:rPr>
+        <w:t xml:space="preserve">, </w:t>
+      </w:r>
+      <w:proofErr w:type="spellStart"/>
+      <w:r>
+        <w:rPr>
+          <w:sz w:val="22"/>
+          <w:szCs w:val="22"/>
+        </w:rPr>
+        <w:t>BaseEntity</w:t>
+      </w:r>
+      <w:proofErr w:type="spellEnd"/>
+      <w:r>
+        <w:rPr>
+          <w:sz w:val="22"/>
+          <w:szCs w:val="22"/>
+        </w:rPr>
+        <w:t xml:space="preserve">, </w:t>
+      </w:r>
+      <w:proofErr w:type="spellStart"/>
+      <w:r>
+        <w:rPr>
+          <w:sz w:val="22"/>
+          <w:szCs w:val="22"/>
+        </w:rPr>
+        <w:t>BoardField</w:t>
+      </w:r>
+      <w:proofErr w:type="spellEnd"/>
+      <w:r>
+        <w:rPr>
+          <w:sz w:val="22"/>
+          <w:szCs w:val="22"/>
+        </w:rPr>
+        <w:t xml:space="preserve">, </w:t>
+      </w:r>
+      <w:proofErr w:type="spellStart"/>
+      <w:r>
+        <w:rPr>
+          <w:sz w:val="22"/>
+          <w:szCs w:val="22"/>
+        </w:rPr>
+        <w:t>Game</w:t>
+      </w:r>
+      <w:proofErr w:type="spellEnd"/>
+      <w:r>
+        <w:rPr>
+          <w:sz w:val="22"/>
+          <w:szCs w:val="22"/>
+        </w:rPr>
+        <w:t xml:space="preserve">, </w:t>
+      </w:r>
+      <w:proofErr w:type="spellStart"/>
+      <w:r>
+        <w:rPr>
+          <w:sz w:val="22"/>
+          <w:szCs w:val="22"/>
+        </w:rPr>
+        <w:t>GameAction</w:t>
+      </w:r>
+      <w:proofErr w:type="spellEnd"/>
+      <w:r>
+        <w:rPr>
+          <w:sz w:val="22"/>
+          <w:szCs w:val="22"/>
+        </w:rPr>
+        <w:t xml:space="preserve">, </w:t>
+      </w:r>
+      <w:proofErr w:type="spellStart"/>
+      <w:r>
+        <w:rPr>
+          <w:sz w:val="22"/>
+          <w:szCs w:val="22"/>
+        </w:rPr>
+        <w:t>GameBoard</w:t>
+      </w:r>
+      <w:proofErr w:type="spellEnd"/>
+      <w:r>
+        <w:rPr>
+          <w:sz w:val="22"/>
+          <w:szCs w:val="22"/>
+        </w:rPr>
+        <w:t xml:space="preserve">, </w:t>
+      </w:r>
+      <w:proofErr w:type="spellStart"/>
+      <w:r>
+        <w:rPr>
+          <w:sz w:val="22"/>
+          <w:szCs w:val="22"/>
+        </w:rPr>
+        <w:t>GamePiece</w:t>
+      </w:r>
+      <w:proofErr w:type="spellEnd"/>
+      <w:r>
+        <w:rPr>
+          <w:sz w:val="22"/>
+          <w:szCs w:val="22"/>
+        </w:rPr>
+        <w:t xml:space="preserve">, </w:t>
+      </w:r>
+      <w:proofErr w:type="spellStart"/>
+      <w:r>
+        <w:rPr>
+          <w:sz w:val="22"/>
+          <w:szCs w:val="22"/>
+        </w:rPr>
+        <w:t>NamedEntity</w:t>
+      </w:r>
+      <w:proofErr w:type="spellEnd"/>
+      <w:r>
+        <w:rPr>
+          <w:sz w:val="22"/>
+          <w:szCs w:val="22"/>
+        </w:rPr>
+        <w:t xml:space="preserve">, Player, Oca, </w:t>
+      </w:r>
+      <w:proofErr w:type="spellStart"/>
+      <w:r>
+        <w:rPr>
+          <w:sz w:val="22"/>
+          <w:szCs w:val="22"/>
+        </w:rPr>
+        <w:t>Parchis</w:t>
+      </w:r>
+      <w:proofErr w:type="spellEnd"/>
+      <w:r>
+        <w:rPr>
+          <w:sz w:val="22"/>
+          <w:szCs w:val="22"/>
+        </w:rPr>
+        <w:t xml:space="preserve">, </w:t>
+      </w:r>
+      <w:proofErr w:type="spellStart"/>
+      <w:r>
+        <w:rPr>
+          <w:sz w:val="22"/>
+          <w:szCs w:val="22"/>
+        </w:rPr>
+        <w:t>Person</w:t>
+      </w:r>
+      <w:proofErr w:type="spellEnd"/>
+      <w:r>
+        <w:rPr>
+          <w:sz w:val="22"/>
+          <w:szCs w:val="22"/>
+        </w:rPr>
+        <w:t xml:space="preserve">, </w:t>
+      </w:r>
+      <w:proofErr w:type="spellStart"/>
+      <w:r>
+        <w:rPr>
+          <w:sz w:val="22"/>
+          <w:szCs w:val="22"/>
+        </w:rPr>
+        <w:t>Turn</w:t>
+      </w:r>
+      <w:proofErr w:type="spellEnd"/>
+      <w:r>
+        <w:rPr>
+          <w:sz w:val="22"/>
+          <w:szCs w:val="22"/>
+        </w:rPr>
+        <w:t xml:space="preserve">, </w:t>
+      </w:r>
+      <w:proofErr w:type="spellStart"/>
+      <w:r>
+        <w:rPr>
+          <w:sz w:val="22"/>
+          <w:szCs w:val="22"/>
+        </w:rPr>
+        <w:t>User</w:t>
+      </w:r>
+      <w:proofErr w:type="spellEnd"/>
+      <w:r>
+        <w:rPr>
+          <w:sz w:val="22"/>
+          <w:szCs w:val="22"/>
+        </w:rPr>
+        <w:t>.</w:t>
       </w:r>
     </w:p>
     <w:p>
       <w:pPr>
-        <w:pStyle w:val="Textoindependiente"/>
-        <w:spacing w:before="160"/>
-        <w:ind w:left="1100"/>
-      </w:pPr>
-      <w:r>
-        <w:t>Se</w:t>
-      </w:r>
-      <w:r>
-        <w:rPr>
-          <w:spacing w:val="-7"/>
-        </w:rPr>
-        <w:t xml:space="preserve"> </w:t>
-      </w:r>
-      <w:r>
-        <w:t>encuentran</w:t>
-      </w:r>
-      <w:r>
-        <w:rPr>
-          <w:spacing w:val="-7"/>
-        </w:rPr>
-        <w:t xml:space="preserve"> </w:t>
-      </w:r>
-      <w:r>
-        <w:t>en</w:t>
-      </w:r>
-      <w:r>
-        <w:rPr>
-          <w:spacing w:val="-6"/>
-        </w:rPr>
-        <w:t xml:space="preserve"> </w:t>
-      </w:r>
-      <w:r>
-        <w:t>el</w:t>
-      </w:r>
-      <w:r>
-        <w:rPr>
-          <w:spacing w:val="-7"/>
-        </w:rPr>
-        <w:t xml:space="preserve"> </w:t>
-      </w:r>
-      <w:r>
-        <w:t>paquete</w:t>
-      </w:r>
-      <w:r>
-        <w:rPr>
-          <w:spacing w:val="-6"/>
-        </w:rPr>
-        <w:t xml:space="preserve"> </w:t>
-      </w:r>
-      <w:r>
-        <w:t>/</w:t>
-      </w:r>
-      <w:proofErr w:type="spellStart"/>
-      <w:r>
-        <w:t>spring</w:t>
-      </w:r>
-      <w:proofErr w:type="spellEnd"/>
-      <w:r>
-        <w:t>/</w:t>
-      </w:r>
-      <w:proofErr w:type="spellStart"/>
-      <w:r>
-        <w:t>models</w:t>
-      </w:r>
-      <w:proofErr w:type="spellEnd"/>
+        <w:pStyle w:val="Ttulo3"/>
+        <w:rPr>
+          <w:color w:val="1F3762"/>
+        </w:rPr>
+      </w:pPr>
     </w:p>
     <w:p>
       <w:pPr>
         <w:pStyle w:val="Ttulo3"/>
-        <w:spacing w:before="181"/>
         <w:rPr>
           <w:color w:val="1F3762"/>
         </w:rPr>
       </w:pPr>
-      <w:bookmarkStart w:id="21" w:name="_Toc108890894"/>
-      <w:r>
-        <w:rPr>
-          <w:color w:val="1F3762"/>
-        </w:rPr>
-        <w:t>Clases</w:t>
-      </w:r>
-      <w:r>
-        <w:rPr>
-          <w:color w:val="1F3762"/>
-          <w:spacing w:val="-3"/>
-        </w:rPr>
-        <w:t xml:space="preserve"> </w:t>
-      </w:r>
-      <w:r>
-        <w:rPr>
-          <w:color w:val="1F3762"/>
-        </w:rPr>
-        <w:t>o</w:t>
-      </w:r>
-      <w:r>
-        <w:rPr>
-          <w:color w:val="1F3762"/>
-          <w:spacing w:val="-2"/>
-        </w:rPr>
-        <w:t xml:space="preserve"> </w:t>
-      </w:r>
-      <w:r>
-        <w:rPr>
-          <w:color w:val="1F3762"/>
-        </w:rPr>
-        <w:t>paquetes</w:t>
-      </w:r>
-      <w:r>
-        <w:rPr>
-          <w:color w:val="1F3762"/>
-          <w:spacing w:val="-2"/>
-        </w:rPr>
-        <w:t xml:space="preserve"> </w:t>
-      </w:r>
-      <w:r>
-        <w:rPr>
-          <w:color w:val="1F3762"/>
-        </w:rPr>
-        <w:t>creados</w:t>
-      </w:r>
-      <w:bookmarkEnd w:id="21"/>
     </w:p>
     <w:p>
       <w:pPr>
         <w:pStyle w:val="Ttulo3"/>
         <w:rPr>
-          <w:sz w:val="22"/>
-          <w:szCs w:val="22"/>
-        </w:rPr>
-      </w:pPr>
-      <w:proofErr w:type="spellStart"/>
-      <w:r>
-        <w:rPr>
-          <w:sz w:val="22"/>
-          <w:szCs w:val="22"/>
-        </w:rPr>
-        <w:t>Administrator</w:t>
-      </w:r>
-      <w:proofErr w:type="spellEnd"/>
-      <w:r>
-        <w:rPr>
-          <w:sz w:val="22"/>
-          <w:szCs w:val="22"/>
-        </w:rPr>
-        <w:t xml:space="preserve">, </w:t>
-      </w:r>
-      <w:proofErr w:type="spellStart"/>
-      <w:r>
-        <w:rPr>
-          <w:sz w:val="22"/>
-          <w:szCs w:val="22"/>
-        </w:rPr>
-        <w:t>Authorities</w:t>
-      </w:r>
-      <w:proofErr w:type="spellEnd"/>
-      <w:r>
-        <w:rPr>
-          <w:sz w:val="22"/>
-          <w:szCs w:val="22"/>
-        </w:rPr>
-        <w:t xml:space="preserve">, </w:t>
-      </w:r>
-      <w:proofErr w:type="spellStart"/>
-      <w:r>
-        <w:rPr>
-          <w:sz w:val="22"/>
-          <w:szCs w:val="22"/>
-        </w:rPr>
-        <w:t>BaseEntity</w:t>
-      </w:r>
-      <w:proofErr w:type="spellEnd"/>
-      <w:r>
-        <w:rPr>
-          <w:sz w:val="22"/>
-          <w:szCs w:val="22"/>
-        </w:rPr>
-        <w:t xml:space="preserve">, </w:t>
-      </w:r>
-      <w:proofErr w:type="spellStart"/>
-      <w:r>
-        <w:rPr>
-          <w:sz w:val="22"/>
-          <w:szCs w:val="22"/>
-        </w:rPr>
-        <w:t>BoardField</w:t>
-      </w:r>
-      <w:proofErr w:type="spellEnd"/>
-      <w:r>
-        <w:rPr>
-          <w:sz w:val="22"/>
-          <w:szCs w:val="22"/>
-        </w:rPr>
-        <w:t xml:space="preserve">, </w:t>
-      </w:r>
-      <w:proofErr w:type="spellStart"/>
-      <w:r>
-        <w:rPr>
-          <w:sz w:val="22"/>
-          <w:szCs w:val="22"/>
-        </w:rPr>
-        <w:t>Game</w:t>
-      </w:r>
-      <w:proofErr w:type="spellEnd"/>
-      <w:r>
-        <w:rPr>
-          <w:sz w:val="22"/>
-          <w:szCs w:val="22"/>
-        </w:rPr>
-        <w:t xml:space="preserve">, </w:t>
-      </w:r>
-      <w:proofErr w:type="spellStart"/>
-      <w:r>
-        <w:rPr>
-          <w:sz w:val="22"/>
-          <w:szCs w:val="22"/>
-        </w:rPr>
-        <w:t>GameAction</w:t>
-      </w:r>
-      <w:proofErr w:type="spellEnd"/>
-      <w:r>
-        <w:rPr>
-          <w:sz w:val="22"/>
-          <w:szCs w:val="22"/>
-        </w:rPr>
-        <w:t xml:space="preserve">, </w:t>
-      </w:r>
-      <w:proofErr w:type="spellStart"/>
-      <w:r>
-        <w:rPr>
-          <w:sz w:val="22"/>
-          <w:szCs w:val="22"/>
-        </w:rPr>
-        <w:t>GameBoard</w:t>
-      </w:r>
-      <w:proofErr w:type="spellEnd"/>
-      <w:r>
-        <w:rPr>
-          <w:sz w:val="22"/>
-          <w:szCs w:val="22"/>
-        </w:rPr>
-        <w:t xml:space="preserve">, </w:t>
-      </w:r>
-      <w:proofErr w:type="spellStart"/>
-      <w:r>
-        <w:rPr>
-          <w:sz w:val="22"/>
-          <w:szCs w:val="22"/>
-        </w:rPr>
-        <w:t>GamePiece</w:t>
-      </w:r>
-      <w:proofErr w:type="spellEnd"/>
-      <w:r>
-        <w:rPr>
-          <w:sz w:val="22"/>
-          <w:szCs w:val="22"/>
-        </w:rPr>
-        <w:t xml:space="preserve">, </w:t>
-      </w:r>
-      <w:proofErr w:type="spellStart"/>
-      <w:r>
-        <w:rPr>
-          <w:sz w:val="22"/>
-          <w:szCs w:val="22"/>
-        </w:rPr>
-        <w:t>NamedEntity</w:t>
-      </w:r>
-      <w:proofErr w:type="spellEnd"/>
-      <w:r>
-        <w:rPr>
-          <w:sz w:val="22"/>
-          <w:szCs w:val="22"/>
-        </w:rPr>
-        <w:t xml:space="preserve">, Player, Oca, </w:t>
-      </w:r>
-      <w:proofErr w:type="spellStart"/>
-      <w:r>
-        <w:rPr>
-          <w:sz w:val="22"/>
-          <w:szCs w:val="22"/>
-        </w:rPr>
-        <w:t>Parchis</w:t>
-      </w:r>
-      <w:proofErr w:type="spellEnd"/>
-      <w:r>
-        <w:rPr>
-          <w:sz w:val="22"/>
-          <w:szCs w:val="22"/>
-        </w:rPr>
-        <w:t xml:space="preserve">, </w:t>
-      </w:r>
-      <w:proofErr w:type="spellStart"/>
-      <w:r>
-        <w:rPr>
-          <w:sz w:val="22"/>
-          <w:szCs w:val="22"/>
-        </w:rPr>
-        <w:t>Person</w:t>
-      </w:r>
-      <w:proofErr w:type="spellEnd"/>
-      <w:r>
-        <w:rPr>
-          <w:sz w:val="22"/>
-          <w:szCs w:val="22"/>
-        </w:rPr>
-        <w:t xml:space="preserve">, </w:t>
-      </w:r>
-      <w:proofErr w:type="spellStart"/>
-      <w:r>
-        <w:rPr>
-          <w:sz w:val="22"/>
-          <w:szCs w:val="22"/>
-        </w:rPr>
-        <w:t>Turn</w:t>
-      </w:r>
-      <w:proofErr w:type="spellEnd"/>
-      <w:r>
-        <w:rPr>
-          <w:sz w:val="22"/>
-          <w:szCs w:val="22"/>
-        </w:rPr>
-        <w:t xml:space="preserve">, </w:t>
-      </w:r>
-      <w:proofErr w:type="spellStart"/>
-      <w:r>
-        <w:rPr>
-          <w:sz w:val="22"/>
-          <w:szCs w:val="22"/>
-        </w:rPr>
-        <w:t>User</w:t>
-      </w:r>
-      <w:proofErr w:type="spellEnd"/>
-      <w:r>
-        <w:rPr>
-          <w:sz w:val="22"/>
-          <w:szCs w:val="22"/>
-        </w:rPr>
-        <w:t>.</w:t>
-      </w:r>
+          <w:color w:val="1F3762"/>
+        </w:rPr>
+      </w:pPr>
     </w:p>
     <w:p>
       <w:pPr>
         <w:pStyle w:val="Ttulo3"/>
-        <w:rPr>
-          <w:color w:val="1F3762"/>
-        </w:rPr>
-      </w:pPr>
-    </w:p>
-    <w:p>
-      <w:pPr>
-        <w:pStyle w:val="Ttulo3"/>
-        <w:rPr>
-          <w:color w:val="1F3762"/>
-        </w:rPr>
-      </w:pPr>
-    </w:p>
-    <w:p>
-      <w:pPr>
-        <w:pStyle w:val="Ttulo3"/>
-        <w:rPr>
-          <w:color w:val="1F3762"/>
-        </w:rPr>
-      </w:pPr>
-    </w:p>
-    <w:p>
-      <w:pPr>
-        <w:pStyle w:val="Ttulo3"/>
-      </w:pPr>
-      <w:bookmarkStart w:id="22" w:name="_Toc108890896"/>
+      </w:pPr>
+      <w:bookmarkStart w:id="21" w:name="_Toc108890896"/>
       <w:r>
         <w:rPr>
           <w:color w:val="1F3762"/>
@@ -12227,7 +12254,7 @@
         </w:rPr>
         <w:t>patrón</w:t>
       </w:r>
-      <w:bookmarkEnd w:id="22"/>
+      <w:bookmarkEnd w:id="21"/>
     </w:p>
     <w:p>
       <w:pPr>
@@ -12324,7 +12351,7 @@
       <w:pPr>
         <w:pStyle w:val="Ttulo2"/>
       </w:pPr>
-      <w:bookmarkStart w:id="23" w:name="_Toc108890897"/>
+      <w:bookmarkStart w:id="22" w:name="_Toc108890897"/>
       <w:r>
         <w:rPr>
           <w:color w:val="2E5395"/>
@@ -12345,7 +12372,7 @@
         </w:rPr>
         <w:t>Repository</w:t>
       </w:r>
-      <w:bookmarkEnd w:id="23"/>
+      <w:bookmarkEnd w:id="22"/>
       <w:proofErr w:type="spellEnd"/>
     </w:p>
     <w:p>
@@ -12353,57 +12380,57 @@
         <w:pStyle w:val="Ttulo3"/>
         <w:spacing w:before="25"/>
       </w:pPr>
-      <w:bookmarkStart w:id="24" w:name="_Toc108890898"/>
+      <w:bookmarkStart w:id="23" w:name="_Toc108890898"/>
       <w:r>
         <w:rPr>
           <w:color w:val="1F3762"/>
         </w:rPr>
         <w:t>Tipo: de Diseño</w:t>
+      </w:r>
+      <w:bookmarkEnd w:id="23"/>
+    </w:p>
+    <w:p>
+      <w:pPr>
+        <w:pStyle w:val="Ttulo3"/>
+        <w:spacing w:before="183"/>
+      </w:pPr>
+      <w:bookmarkStart w:id="24" w:name="_Toc108890899"/>
+      <w:r>
+        <w:rPr>
+          <w:color w:val="1F3762"/>
+        </w:rPr>
+        <w:t>Contexto</w:t>
+      </w:r>
+      <w:r>
+        <w:rPr>
+          <w:color w:val="1F3762"/>
+          <w:spacing w:val="-5"/>
+        </w:rPr>
+        <w:t xml:space="preserve"> </w:t>
+      </w:r>
+      <w:r>
+        <w:rPr>
+          <w:color w:val="1F3762"/>
+        </w:rPr>
+        <w:t>de</w:t>
+      </w:r>
+      <w:r>
+        <w:rPr>
+          <w:color w:val="1F3762"/>
+          <w:spacing w:val="-4"/>
+        </w:rPr>
+        <w:t xml:space="preserve"> </w:t>
+      </w:r>
+      <w:r>
+        <w:rPr>
+          <w:color w:val="1F3762"/>
+        </w:rPr>
+        <w:t>Aplicación</w:t>
       </w:r>
       <w:bookmarkEnd w:id="24"/>
     </w:p>
     <w:p>
       <w:pPr>
-        <w:pStyle w:val="Ttulo3"/>
-        <w:spacing w:before="183"/>
-      </w:pPr>
-      <w:bookmarkStart w:id="25" w:name="_Toc108890899"/>
-      <w:r>
-        <w:rPr>
-          <w:color w:val="1F3762"/>
-        </w:rPr>
-        <w:t>Contexto</w:t>
-      </w:r>
-      <w:r>
-        <w:rPr>
-          <w:color w:val="1F3762"/>
-          <w:spacing w:val="-5"/>
-        </w:rPr>
-        <w:t xml:space="preserve"> </w:t>
-      </w:r>
-      <w:r>
-        <w:rPr>
-          <w:color w:val="1F3762"/>
-        </w:rPr>
-        <w:t>de</w:t>
-      </w:r>
-      <w:r>
-        <w:rPr>
-          <w:color w:val="1F3762"/>
-          <w:spacing w:val="-4"/>
-        </w:rPr>
-        <w:t xml:space="preserve"> </w:t>
-      </w:r>
-      <w:r>
-        <w:rPr>
-          <w:color w:val="1F3762"/>
-        </w:rPr>
-        <w:t>Aplicación</w:t>
-      </w:r>
-      <w:bookmarkEnd w:id="25"/>
-    </w:p>
-    <w:p>
-      <w:pPr>
         <w:pStyle w:val="Textoindependiente"/>
         <w:spacing w:before="23"/>
         <w:ind w:left="1100"/>
@@ -12517,7 +12544,7 @@
         <w:spacing w:before="182"/>
         <w:jc w:val="both"/>
       </w:pPr>
-      <w:bookmarkStart w:id="26" w:name="_Toc108890900"/>
+      <w:bookmarkStart w:id="25" w:name="_Toc108890900"/>
       <w:r>
         <w:rPr>
           <w:color w:val="1F3762"/>
@@ -12563,7 +12590,7 @@
         </w:rPr>
         <w:t>creados</w:t>
       </w:r>
-      <w:bookmarkEnd w:id="26"/>
+      <w:bookmarkEnd w:id="25"/>
     </w:p>
     <w:p>
       <w:pPr>
@@ -12743,7 +12770,7 @@
       <w:pPr>
         <w:pStyle w:val="Ttulo3"/>
       </w:pPr>
-      <w:bookmarkStart w:id="27" w:name="_Toc108890901"/>
+      <w:bookmarkStart w:id="26" w:name="_Toc108890901"/>
       <w:r>
         <w:rPr>
           <w:color w:val="1F3762"/>
@@ -12815,7 +12842,7 @@
         </w:rPr>
         <w:t>patrón</w:t>
       </w:r>
-      <w:bookmarkEnd w:id="27"/>
+      <w:bookmarkEnd w:id="26"/>
     </w:p>
     <w:p>
       <w:pPr>
@@ -13100,7 +13127,7 @@
         <w:spacing w:before="0"/>
         <w:jc w:val="both"/>
       </w:pPr>
-      <w:bookmarkStart w:id="28" w:name="_Toc108890902"/>
+      <w:bookmarkStart w:id="27" w:name="_Toc108890902"/>
       <w:r>
         <w:rPr>
           <w:color w:val="2E5395"/>
@@ -13136,7 +13163,7 @@
         </w:rPr>
         <w:t>Layer</w:t>
       </w:r>
-      <w:bookmarkEnd w:id="28"/>
+      <w:bookmarkEnd w:id="27"/>
       <w:proofErr w:type="spellEnd"/>
     </w:p>
     <w:p>
@@ -13145,58 +13172,58 @@
         <w:spacing w:before="25"/>
         <w:jc w:val="both"/>
       </w:pPr>
-      <w:bookmarkStart w:id="29" w:name="_Toc108890903"/>
+      <w:bookmarkStart w:id="28" w:name="_Toc108890903"/>
       <w:r>
         <w:rPr>
           <w:color w:val="1F3762"/>
         </w:rPr>
         <w:t>Tipo: de Diseño</w:t>
+      </w:r>
+      <w:bookmarkEnd w:id="28"/>
+    </w:p>
+    <w:p>
+      <w:pPr>
+        <w:pStyle w:val="Ttulo3"/>
+        <w:spacing w:before="183"/>
+        <w:jc w:val="both"/>
+      </w:pPr>
+      <w:bookmarkStart w:id="29" w:name="_Toc108890904"/>
+      <w:r>
+        <w:rPr>
+          <w:color w:val="1F3762"/>
+        </w:rPr>
+        <w:t>Contexto</w:t>
+      </w:r>
+      <w:r>
+        <w:rPr>
+          <w:color w:val="1F3762"/>
+          <w:spacing w:val="-5"/>
+        </w:rPr>
+        <w:t xml:space="preserve"> </w:t>
+      </w:r>
+      <w:r>
+        <w:rPr>
+          <w:color w:val="1F3762"/>
+        </w:rPr>
+        <w:t>de</w:t>
+      </w:r>
+      <w:r>
+        <w:rPr>
+          <w:color w:val="1F3762"/>
+          <w:spacing w:val="-4"/>
+        </w:rPr>
+        <w:t xml:space="preserve"> </w:t>
+      </w:r>
+      <w:r>
+        <w:rPr>
+          <w:color w:val="1F3762"/>
+        </w:rPr>
+        <w:t>Aplicación</w:t>
       </w:r>
       <w:bookmarkEnd w:id="29"/>
     </w:p>
     <w:p>
       <w:pPr>
-        <w:pStyle w:val="Ttulo3"/>
-        <w:spacing w:before="183"/>
-        <w:jc w:val="both"/>
-      </w:pPr>
-      <w:bookmarkStart w:id="30" w:name="_Toc108890904"/>
-      <w:r>
-        <w:rPr>
-          <w:color w:val="1F3762"/>
-        </w:rPr>
-        <w:t>Contexto</w:t>
-      </w:r>
-      <w:r>
-        <w:rPr>
-          <w:color w:val="1F3762"/>
-          <w:spacing w:val="-5"/>
-        </w:rPr>
-        <w:t xml:space="preserve"> </w:t>
-      </w:r>
-      <w:r>
-        <w:rPr>
-          <w:color w:val="1F3762"/>
-        </w:rPr>
-        <w:t>de</w:t>
-      </w:r>
-      <w:r>
-        <w:rPr>
-          <w:color w:val="1F3762"/>
-          <w:spacing w:val="-4"/>
-        </w:rPr>
-        <w:t xml:space="preserve"> </w:t>
-      </w:r>
-      <w:r>
-        <w:rPr>
-          <w:color w:val="1F3762"/>
-        </w:rPr>
-        <w:t>Aplicación</w:t>
-      </w:r>
-      <w:bookmarkEnd w:id="30"/>
-    </w:p>
-    <w:p>
-      <w:pPr>
         <w:pStyle w:val="Textoindependiente"/>
         <w:spacing w:before="23"/>
         <w:ind w:left="1100"/>
@@ -13283,7 +13310,7 @@
         <w:spacing w:before="181"/>
         <w:jc w:val="both"/>
       </w:pPr>
-      <w:bookmarkStart w:id="31" w:name="_Toc108890905"/>
+      <w:bookmarkStart w:id="30" w:name="_Toc108890905"/>
       <w:r>
         <w:rPr>
           <w:color w:val="1F3762"/>
@@ -13329,7 +13356,7 @@
         </w:rPr>
         <w:t>creados</w:t>
       </w:r>
-      <w:bookmarkEnd w:id="31"/>
+      <w:bookmarkEnd w:id="30"/>
     </w:p>
     <w:p>
       <w:pPr>
@@ -13518,7 +13545,7 @@
       <w:pPr>
         <w:pStyle w:val="Ttulo3"/>
       </w:pPr>
-      <w:bookmarkStart w:id="32" w:name="_Toc108890906"/>
+      <w:bookmarkStart w:id="31" w:name="_Toc108890906"/>
       <w:r>
         <w:rPr>
           <w:color w:val="1F3762"/>
@@ -13590,7 +13617,7 @@
         </w:rPr>
         <w:t>patrón</w:t>
       </w:r>
-      <w:bookmarkEnd w:id="32"/>
+      <w:bookmarkEnd w:id="31"/>
     </w:p>
     <w:p>
       <w:pPr>
@@ -13720,7 +13747,7 @@
           <w:color w:val="2E5395"/>
         </w:rPr>
       </w:pPr>
-      <w:bookmarkStart w:id="33" w:name="_Toc108890907"/>
+      <w:bookmarkStart w:id="32" w:name="_Toc108890907"/>
     </w:p>
     <w:p>
       <w:pPr>
@@ -13770,66 +13797,66 @@
         </w:rPr>
         <w:t>.</w:t>
       </w:r>
+      <w:bookmarkEnd w:id="32"/>
+    </w:p>
+    <w:p>
+      <w:pPr>
+        <w:pStyle w:val="Ttulo3"/>
+        <w:spacing w:before="25"/>
+        <w:jc w:val="both"/>
+      </w:pPr>
+      <w:bookmarkStart w:id="33" w:name="_Toc108890908"/>
+      <w:r>
+        <w:rPr>
+          <w:color w:val="1F3762"/>
+        </w:rPr>
+        <w:t>Tipo: de Diseño</w:t>
+      </w:r>
       <w:bookmarkEnd w:id="33"/>
     </w:p>
     <w:p>
       <w:pPr>
         <w:pStyle w:val="Ttulo3"/>
-        <w:spacing w:before="25"/>
+        <w:spacing w:before="183"/>
         <w:jc w:val="both"/>
       </w:pPr>
-      <w:bookmarkStart w:id="34" w:name="_Toc108890908"/>
+      <w:bookmarkStart w:id="34" w:name="_Toc108890909"/>
       <w:r>
         <w:rPr>
           <w:color w:val="1F3762"/>
         </w:rPr>
-        <w:t>Tipo: de Diseño</w:t>
+        <w:t>Contexto</w:t>
+      </w:r>
+      <w:r>
+        <w:rPr>
+          <w:color w:val="1F3762"/>
+          <w:spacing w:val="-5"/>
+        </w:rPr>
+        <w:t xml:space="preserve"> </w:t>
+      </w:r>
+      <w:r>
+        <w:rPr>
+          <w:color w:val="1F3762"/>
+        </w:rPr>
+        <w:t>de</w:t>
+      </w:r>
+      <w:r>
+        <w:rPr>
+          <w:color w:val="1F3762"/>
+          <w:spacing w:val="-4"/>
+        </w:rPr>
+        <w:t xml:space="preserve"> </w:t>
+      </w:r>
+      <w:r>
+        <w:rPr>
+          <w:color w:val="1F3762"/>
+        </w:rPr>
+        <w:t>Aplicación</w:t>
       </w:r>
       <w:bookmarkEnd w:id="34"/>
     </w:p>
     <w:p>
       <w:pPr>
-        <w:pStyle w:val="Ttulo3"/>
-        <w:spacing w:before="183"/>
-        <w:jc w:val="both"/>
-      </w:pPr>
-      <w:bookmarkStart w:id="35" w:name="_Toc108890909"/>
-      <w:r>
-        <w:rPr>
-          <w:color w:val="1F3762"/>
-        </w:rPr>
-        <w:t>Contexto</w:t>
-      </w:r>
-      <w:r>
-        <w:rPr>
-          <w:color w:val="1F3762"/>
-          <w:spacing w:val="-5"/>
-        </w:rPr>
-        <w:t xml:space="preserve"> </w:t>
-      </w:r>
-      <w:r>
-        <w:rPr>
-          <w:color w:val="1F3762"/>
-        </w:rPr>
-        <w:t>de</w:t>
-      </w:r>
-      <w:r>
-        <w:rPr>
-          <w:color w:val="1F3762"/>
-          <w:spacing w:val="-4"/>
-        </w:rPr>
-        <w:t xml:space="preserve"> </w:t>
-      </w:r>
-      <w:r>
-        <w:rPr>
-          <w:color w:val="1F3762"/>
-        </w:rPr>
-        <w:t>Aplicación</w:t>
-      </w:r>
-      <w:bookmarkEnd w:id="35"/>
-    </w:p>
-    <w:p>
-      <w:pPr>
         <w:pStyle w:val="Textoindependiente"/>
         <w:spacing w:before="23" w:line="259" w:lineRule="auto"/>
         <w:ind w:left="1100" w:right="1002"/>
@@ -14056,7 +14083,7 @@
       </w:r>
       <w:proofErr w:type="spellStart"/>
       <w:r>
-        <w:t>spring</w:t>
+        <w:t>springframework</w:t>
       </w:r>
       <w:proofErr w:type="spellEnd"/>
       <w:r>
@@ -14064,11 +14091,32 @@
       </w:r>
       <w:proofErr w:type="spellStart"/>
       <w:r>
-        <w:t>models</w:t>
+        <w:t>samples</w:t>
       </w:r>
       <w:proofErr w:type="spellEnd"/>
       <w:r>
-        <w:t>/baseEntity.java</w:t>
+        <w:t>/</w:t>
+      </w:r>
+      <w:proofErr w:type="spellStart"/>
+      <w:r>
+        <w:t>parchis_oca</w:t>
+      </w:r>
+      <w:proofErr w:type="spellEnd"/>
+      <w:r>
+        <w:t>/</w:t>
+      </w:r>
+      <w:proofErr w:type="spellStart"/>
+      <w:r>
+        <w:t>model</w:t>
+      </w:r>
+      <w:proofErr w:type="spellEnd"/>
+      <w:r>
+        <w:t>/</w:t>
+      </w:r>
+      <w:bookmarkStart w:id="35" w:name="_GoBack"/>
+      <w:bookmarkEnd w:id="35"/>
+      <w:r>
+        <w:t>baseEntity.java</w:t>
       </w:r>
     </w:p>
     <w:p>

</xml_diff>